<commit_message>
Make changes to format
</commit_message>
<xml_diff>
--- a/Default-Template-Personas.docx
+++ b/Default-Template-Personas.docx
@@ -14,7 +14,7 @@
               <wp:anchor distT="152400" distB="152400" distL="152400" distR="152400" simplePos="0" relativeHeight="251659264" behindDoc="0" locked="0" layoutInCell="1" allowOverlap="1">
                 <wp:simplePos x="0" y="0"/>
                 <wp:positionH relativeFrom="margin">
-                  <wp:posOffset>-641349</wp:posOffset>
+                  <wp:posOffset>-641350</wp:posOffset>
                 </wp:positionH>
                 <wp:positionV relativeFrom="page">
                   <wp:posOffset>914400</wp:posOffset>
@@ -225,7 +225,7 @@
               <wp:anchor distT="152400" distB="152400" distL="152400" distR="152400" simplePos="0" relativeHeight="251661312" behindDoc="0" locked="0" layoutInCell="1" allowOverlap="1">
                 <wp:simplePos x="0" y="0"/>
                 <wp:positionH relativeFrom="page">
-                  <wp:posOffset>2700019</wp:posOffset>
+                  <wp:posOffset>2700020</wp:posOffset>
                 </wp:positionH>
                 <wp:positionV relativeFrom="page">
                   <wp:posOffset>1815226</wp:posOffset>
@@ -256,6 +256,11 @@
                           <a:miter lim="400000"/>
                         </a:ln>
                         <a:effectLst/>
+                        <a:extLst>
+                          <a:ext uri="{C572A759-6A51-4108-AA02-DFA0A04FC94B}">
+                            <ma14:wrappingTextBoxFlag xmlns:ma14="http://schemas.microsoft.com/office/mac/drawingml/2011/main" val="1"/>
+                          </a:ext>
+                        </a:extLst>
                       </wps:spPr>
                       <wps:txbx>
                         <w:txbxContent>
@@ -326,12 +331,12 @@
           <wp:anchor distT="152400" distB="152400" distL="152400" distR="152400" simplePos="0" relativeHeight="251662336" behindDoc="0" locked="0" layoutInCell="1" allowOverlap="1">
             <wp:simplePos x="0" y="0"/>
             <wp:positionH relativeFrom="page">
-              <wp:posOffset>6329648</wp:posOffset>
+              <wp:posOffset>6188204</wp:posOffset>
             </wp:positionH>
             <wp:positionV relativeFrom="page">
               <wp:posOffset>1716387</wp:posOffset>
             </wp:positionV>
-            <wp:extent cx="3561620" cy="2581207"/>
+            <wp:extent cx="3703064" cy="2581207"/>
             <wp:effectExtent l="0" t="0" r="0" b="0"/>
             <wp:wrapNone/>
             <wp:docPr id="1073741830" name="officeArt object"/>
@@ -487,6 +492,11 @@
                           <a:miter lim="400000"/>
                         </a:ln>
                         <a:effectLst/>
+                        <a:extLst>
+                          <a:ext uri="{C572A759-6A51-4108-AA02-DFA0A04FC94B}">
+                            <ma14:wrappingTextBoxFlag xmlns:ma14="http://schemas.microsoft.com/office/mac/drawingml/2011/main" val="1"/>
+                          </a:ext>
+                        </a:extLst>
                       </wps:spPr>
                       <wps:txbx>
                         <w:txbxContent>
@@ -1078,12 +1088,12 @@
           <wp:anchor distT="152400" distB="152400" distL="152400" distR="152400" simplePos="0" relativeHeight="251666432" behindDoc="0" locked="0" layoutInCell="1" allowOverlap="1">
             <wp:simplePos x="0" y="0"/>
             <wp:positionH relativeFrom="page">
-              <wp:posOffset>6351100</wp:posOffset>
+              <wp:posOffset>6230973</wp:posOffset>
             </wp:positionH>
             <wp:positionV relativeFrom="page">
-              <wp:posOffset>4462712</wp:posOffset>
+              <wp:posOffset>4716465</wp:posOffset>
             </wp:positionV>
-            <wp:extent cx="3842434" cy="2427229"/>
+            <wp:extent cx="4064237" cy="2173476"/>
             <wp:effectExtent l="0" t="0" r="0" b="0"/>
             <wp:wrapNone/>
             <wp:docPr id="1073741834" name="officeArt object"/>
@@ -1103,10 +1113,10 @@
               <wp:anchor distT="152400" distB="152400" distL="152400" distR="152400" simplePos="0" relativeHeight="251667456" behindDoc="0" locked="0" layoutInCell="1" allowOverlap="1">
                 <wp:simplePos x="0" y="0"/>
                 <wp:positionH relativeFrom="page">
-                  <wp:posOffset>282574</wp:posOffset>
+                  <wp:posOffset>282575</wp:posOffset>
                 </wp:positionH>
                 <wp:positionV relativeFrom="page">
-                  <wp:posOffset>4103348</wp:posOffset>
+                  <wp:posOffset>4103347</wp:posOffset>
                 </wp:positionV>
                 <wp:extent cx="2205423" cy="1151290"/>
                 <wp:effectExtent l="0" t="0" r="0" b="0"/>
@@ -1424,9 +1434,9 @@
           <c:layoutTarget val="inner"/>
           <c:xMode val="edge"/>
           <c:yMode val="edge"/>
-          <c:x val="0.21098"/>
+          <c:x val="0.241117"/>
           <c:y val="0.102525"/>
-          <c:w val="0.757499"/>
+          <c:w val="0.728565"/>
           <c:h val="0.808491"/>
         </c:manualLayout>
       </c:layout>
@@ -1563,7 +1573,7 @@
           </a:ln>
         </c:spPr>
         <c:txPr>
-          <a:bodyPr rot="-18688449"/>
+          <a:bodyPr rot="0"/>
           <a:lstStyle/>
           <a:p>
             <a:pPr>
@@ -1648,9 +1658,9 @@
         <c:manualLayout>
           <c:xMode val="edge"/>
           <c:yMode val="edge"/>
-          <c:x val="0.145771"/>
+          <c:x val="0.1784"/>
           <c:y val="0"/>
-          <c:w val="0.822707"/>
+          <c:w val="0.791283"/>
           <c:h val="0.0826645"/>
         </c:manualLayout>
       </c:layout>
@@ -1729,10 +1739,10 @@
         <c:manualLayout>
           <c:xMode val="edge"/>
           <c:yMode val="edge"/>
-          <c:x val="0.357818"/>
+          <c:x val="0.353068"/>
           <c:y val="0"/>
-          <c:w val="0.176482"/>
-          <c:h val="0.221987"/>
+          <c:w val="0.16685"/>
+          <c:h val="0.131154"/>
         </c:manualLayout>
       </c:layout>
       <c:overlay val="1"/>
@@ -1748,10 +1758,10 @@
           <c:layoutTarget val="inner"/>
           <c:xMode val="edge"/>
           <c:yMode val="edge"/>
-          <c:x val="0.287173"/>
-          <c:y val="0.221987"/>
-          <c:w val="0.578483"/>
-          <c:h val="0.692311"/>
+          <c:x val="0.301057"/>
+          <c:y val="0.131154"/>
+          <c:w val="0.546912"/>
+          <c:h val="0.774598"/>
         </c:manualLayout>
       </c:layout>
       <c:barChart>
@@ -1966,7 +1976,7 @@
           </a:ln>
         </c:spPr>
         <c:txPr>
-          <a:bodyPr rot="-19543674"/>
+          <a:bodyPr rot="0"/>
           <a:lstStyle/>
           <a:p>
             <a:pPr>
@@ -2051,10 +2061,10 @@
         <c:manualLayout>
           <c:xMode val="edge"/>
           <c:yMode val="edge"/>
-          <c:x val="0.163516"/>
-          <c:y val="0.0891061"/>
-          <c:w val="0.836484"/>
-          <c:h val="0.0812368"/>
+          <c:x val="0.209167"/>
+          <c:y val="0.0683511"/>
+          <c:w val="0.790833"/>
+          <c:h val="0.0878024"/>
         </c:manualLayout>
       </c:layout>
       <c:overlay val="1"/>

</xml_diff>

<commit_message>
Format is Now fully Fixed
</commit_message>
<xml_diff>
--- a/Default-Template-Personas.docx
+++ b/Default-Template-Personas.docx
@@ -1,13 +1,203 @@
 
 <file path=word/document.xml><?xml version="1.0" encoding="utf-8"?>
-<w:document xmlns:r="http://schemas.openxmlformats.org/officeDocument/2006/relationships" xmlns:wp="http://schemas.openxmlformats.org/drawingml/2006/wordprocessingDrawing" xmlns:w="http://schemas.openxmlformats.org/wordprocessingml/2006/main" xmlns:w10="urn:schemas-microsoft-com:office:word" xmlns:w14="http://schemas.microsoft.com/office/word/2010/wordml" xmlns:wps="http://schemas.microsoft.com/office/word/2010/wordprocessingShape" xmlns:wpg="http://schemas.microsoft.com/office/word/2010/wordprocessingGroup" xmlns:mc="http://schemas.openxmlformats.org/markup-compatibility/2006" xmlns:v="urn:schemas-microsoft-com:vml" xmlns:o="urn:schemas-microsoft-com:office:office" xmlns:m="http://schemas.openxmlformats.org/officeDocument/2006/math" mc:Ignorable="w14">
+<w:document xmlns:wpc="http://schemas.microsoft.com/office/word/2010/wordprocessingCanvas" xmlns:cx="http://schemas.microsoft.com/office/drawing/2014/chartex" xmlns:cx1="http://schemas.microsoft.com/office/drawing/2015/9/8/chartex" xmlns:cx2="http://schemas.microsoft.com/office/drawing/2015/10/21/chartex" xmlns:cx3="http://schemas.microsoft.com/office/drawing/2016/5/9/chartex" xmlns:cx4="http://schemas.microsoft.com/office/drawing/2016/5/10/chartex" xmlns:cx5="http://schemas.microsoft.com/office/drawing/2016/5/11/chartex" xmlns:cx6="http://schemas.microsoft.com/office/drawing/2016/5/12/chartex" xmlns:cx7="http://schemas.microsoft.com/office/drawing/2016/5/13/chartex" xmlns:cx8="http://schemas.microsoft.com/office/drawing/2016/5/14/chartex" xmlns:mc="http://schemas.openxmlformats.org/markup-compatibility/2006" xmlns:aink="http://schemas.microsoft.com/office/drawing/2016/ink" xmlns:am3d="http://schemas.microsoft.com/office/drawing/2017/model3d" xmlns:o="urn:schemas-microsoft-com:office:office" xmlns:r="http://schemas.openxmlformats.org/officeDocument/2006/relationships" xmlns:m="http://schemas.openxmlformats.org/officeDocument/2006/math" xmlns:v="urn:schemas-microsoft-com:vml" xmlns:wp14="http://schemas.microsoft.com/office/word/2010/wordprocessingDrawing" xmlns:wp="http://schemas.openxmlformats.org/drawingml/2006/wordprocessingDrawing" xmlns:w10="urn:schemas-microsoft-com:office:word" xmlns:w="http://schemas.openxmlformats.org/wordprocessingml/2006/main" xmlns:w14="http://schemas.microsoft.com/office/word/2010/wordml" xmlns:w15="http://schemas.microsoft.com/office/word/2012/wordml" xmlns:w16cid="http://schemas.microsoft.com/office/word/2016/wordml/cid" xmlns:w16se="http://schemas.microsoft.com/office/word/2015/wordml/symex" xmlns:wpg="http://schemas.microsoft.com/office/word/2010/wordprocessingGroup" xmlns:wpi="http://schemas.microsoft.com/office/word/2010/wordprocessingInk" xmlns:wne="http://schemas.microsoft.com/office/word/2006/wordml" xmlns:wps="http://schemas.microsoft.com/office/word/2010/wordprocessingShape" mc:Ignorable="w14 w15 w16se w16cid wp14">
   <w:body>
     <w:p>
       <w:pPr>
         <w:pStyle w:val="Body"/>
-        <w:bidi w:val="0"/>
       </w:pPr>
+      <w:bookmarkStart w:id="0" w:name="_GoBack"/>
+      <w:bookmarkEnd w:id="0"/>
       <w:r>
+        <w:rPr>
+          <w:noProof/>
+        </w:rPr>
+        <w:drawing>
+          <wp:anchor distT="152400" distB="152400" distL="152400" distR="152400" simplePos="0" relativeHeight="251666432" behindDoc="0" locked="0" layoutInCell="1" allowOverlap="1">
+            <wp:simplePos x="0" y="0"/>
+            <wp:positionH relativeFrom="page">
+              <wp:posOffset>6334124</wp:posOffset>
+            </wp:positionH>
+            <wp:positionV relativeFrom="page">
+              <wp:posOffset>4714875</wp:posOffset>
+            </wp:positionV>
+            <wp:extent cx="3959225" cy="2172970"/>
+            <wp:effectExtent l="0" t="0" r="0" b="0"/>
+            <wp:wrapNone/>
+            <wp:docPr id="1073741834" name="officeArt object"/>
+            <wp:cNvGraphicFramePr/>
+            <a:graphic xmlns:a="http://schemas.openxmlformats.org/drawingml/2006/main">
+              <a:graphicData uri="http://schemas.openxmlformats.org/drawingml/2006/chart">
+                <c:chart xmlns:c="http://schemas.openxmlformats.org/drawingml/2006/chart" xmlns:r="http://schemas.openxmlformats.org/officeDocument/2006/relationships" r:id="rId6"/>
+              </a:graphicData>
+            </a:graphic>
+            <wp14:sizeRelH relativeFrom="margin">
+              <wp14:pctWidth>0</wp14:pctWidth>
+            </wp14:sizeRelH>
+          </wp:anchor>
+        </w:drawing>
+      </w:r>
+      <w:r>
+        <w:rPr>
+          <w:noProof/>
+        </w:rPr>
+        <w:drawing>
+          <wp:anchor distT="152400" distB="152400" distL="152400" distR="152400" simplePos="0" relativeHeight="251662336" behindDoc="0" locked="0" layoutInCell="1" allowOverlap="1">
+            <wp:simplePos x="0" y="0"/>
+            <wp:positionH relativeFrom="page">
+              <wp:posOffset>6353175</wp:posOffset>
+            </wp:positionH>
+            <wp:positionV relativeFrom="page">
+              <wp:posOffset>1714500</wp:posOffset>
+            </wp:positionV>
+            <wp:extent cx="3540760" cy="2580640"/>
+            <wp:effectExtent l="0" t="0" r="0" b="0"/>
+            <wp:wrapNone/>
+            <wp:docPr id="1073741830" name="officeArt object"/>
+            <wp:cNvGraphicFramePr/>
+            <a:graphic xmlns:a="http://schemas.openxmlformats.org/drawingml/2006/main">
+              <a:graphicData uri="http://schemas.openxmlformats.org/drawingml/2006/chart">
+                <c:chart xmlns:c="http://schemas.openxmlformats.org/drawingml/2006/chart" xmlns:r="http://schemas.openxmlformats.org/officeDocument/2006/relationships" r:id="rId7"/>
+              </a:graphicData>
+            </a:graphic>
+            <wp14:sizeRelH relativeFrom="margin">
+              <wp14:pctWidth>0</wp14:pctWidth>
+            </wp14:sizeRelH>
+          </wp:anchor>
+        </w:drawing>
+      </w:r>
+      <w:r>
+        <w:rPr>
+          <w:noProof/>
+        </w:rPr>
+        <mc:AlternateContent>
+          <mc:Choice Requires="wpg">
+            <w:drawing>
+              <wp:anchor distT="152400" distB="152400" distL="152400" distR="152400" simplePos="0" relativeHeight="251660288" behindDoc="0" locked="0" layoutInCell="1" allowOverlap="1">
+                <wp:simplePos x="0" y="0"/>
+                <wp:positionH relativeFrom="margin">
+                  <wp:posOffset>-603250</wp:posOffset>
+                </wp:positionH>
+                <wp:positionV relativeFrom="page">
+                  <wp:posOffset>1838325</wp:posOffset>
+                </wp:positionV>
+                <wp:extent cx="2211705" cy="2202815"/>
+                <wp:effectExtent l="0" t="0" r="0" b="6985"/>
+                <wp:wrapNone/>
+                <wp:docPr id="1073741828" name="officeArt object"/>
+                <wp:cNvGraphicFramePr/>
+                <a:graphic xmlns:a="http://schemas.openxmlformats.org/drawingml/2006/main">
+                  <a:graphicData uri="http://schemas.microsoft.com/office/word/2010/wordprocessingGroup">
+                    <wpg:wgp>
+                      <wpg:cNvGrpSpPr/>
+                      <wpg:grpSpPr>
+                        <a:xfrm>
+                          <a:off x="0" y="0"/>
+                          <a:ext cx="2211705" cy="2202815"/>
+                          <a:chOff x="0" y="0"/>
+                          <a:chExt cx="2211772" cy="2203053"/>
+                        </a:xfrm>
+                      </wpg:grpSpPr>
+                      <pic:pic xmlns:pic="http://schemas.openxmlformats.org/drawingml/2006/picture">
+                        <pic:nvPicPr>
+                          <pic:cNvPr id="1073741827" name="Screen Shot 2017-09-10 at 11.59.38 AM.png"/>
+                          <pic:cNvPicPr>
+                            <a:picLocks noChangeAspect="1"/>
+                          </pic:cNvPicPr>
+                        </pic:nvPicPr>
+                        <pic:blipFill>
+                          <a:blip r:embed="rId8">
+                            <a:extLst/>
+                          </a:blip>
+                          <a:stretch>
+                            <a:fillRect/>
+                          </a:stretch>
+                        </pic:blipFill>
+                        <pic:spPr>
+                          <a:xfrm>
+                            <a:off x="50800" y="50800"/>
+                            <a:ext cx="2110173" cy="2101454"/>
+                          </a:xfrm>
+                          <a:prstGeom prst="rect">
+                            <a:avLst/>
+                          </a:prstGeom>
+                          <a:ln>
+                            <a:noFill/>
+                          </a:ln>
+                          <a:effectLst/>
+                        </pic:spPr>
+                      </pic:pic>
+                      <pic:pic xmlns:pic="http://schemas.openxmlformats.org/drawingml/2006/picture">
+                        <pic:nvPicPr>
+                          <pic:cNvPr id="1073741826" name="Picture 1073741826"/>
+                          <pic:cNvPicPr>
+                            <a:picLocks/>
+                          </pic:cNvPicPr>
+                        </pic:nvPicPr>
+                        <pic:blipFill>
+                          <a:blip r:embed="rId9">
+                            <a:extLst/>
+                          </a:blip>
+                          <a:stretch>
+                            <a:fillRect/>
+                          </a:stretch>
+                        </pic:blipFill>
+                        <pic:spPr>
+                          <a:xfrm>
+                            <a:off x="0" y="0"/>
+                            <a:ext cx="2211773" cy="2203054"/>
+                          </a:xfrm>
+                          <a:prstGeom prst="rect">
+                            <a:avLst/>
+                          </a:prstGeom>
+                          <a:effectLst/>
+                        </pic:spPr>
+                      </pic:pic>
+                    </wpg:wgp>
+                  </a:graphicData>
+                </a:graphic>
+              </wp:anchor>
+            </w:drawing>
+          </mc:Choice>
+          <mc:Fallback>
+            <w:pict>
+              <v:group w14:anchorId="2E13370D" id="officeArt object" o:spid="_x0000_s1026" style="position:absolute;margin-left:-47.5pt;margin-top:144.75pt;width:174.15pt;height:173.45pt;z-index:251660288;mso-wrap-distance-left:12pt;mso-wrap-distance-top:12pt;mso-wrap-distance-right:12pt;mso-wrap-distance-bottom:12pt;mso-position-horizontal-relative:margin;mso-position-vertical-relative:page" coordsize="22117,22030" o:gfxdata="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">
+                <v:shapetype id="_x0000_t75" coordsize="21600,21600" o:spt="75" o:preferrelative="t" path="m@4@5l@4@11@9@11@9@5xe" filled="f" stroked="f">
+                  <v:stroke joinstyle="miter"/>
+                  <v:formulas>
+                    <v:f eqn="if lineDrawn pixelLineWidth 0"/>
+                    <v:f eqn="sum @0 1 0"/>
+                    <v:f eqn="sum 0 0 @1"/>
+                    <v:f eqn="prod @2 1 2"/>
+                    <v:f eqn="prod @3 21600 pixelWidth"/>
+                    <v:f eqn="prod @3 21600 pixelHeight"/>
+                    <v:f eqn="sum @0 0 1"/>
+                    <v:f eqn="prod @6 1 2"/>
+                    <v:f eqn="prod @7 21600 pixelWidth"/>
+                    <v:f eqn="sum @8 21600 0"/>
+                    <v:f eqn="prod @7 21600 pixelHeight"/>
+                    <v:f eqn="sum @10 21600 0"/>
+                  </v:formulas>
+                  <v:path o:extrusionok="f" gradientshapeok="t" o:connecttype="rect"/>
+                  <o:lock v:ext="edit" aspectratio="t"/>
+                </v:shapetype>
+                <v:shape id="Screen Shot 2017-09-10 at 11.59.38 AM.png" o:spid="_x0000_s1027" type="#_x0000_t75" style="position:absolute;left:508;top:508;width:21101;height:21014;visibility:visible;mso-wrap-style:square" o:gfxdata="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">
+                  <v:imagedata r:id="rId10" o:title=""/>
+                </v:shape>
+                <v:shape id="Picture 1073741826" o:spid="_x0000_s1028" type="#_x0000_t75" style="position:absolute;width:22117;height:22030;visibility:visible;mso-wrap-style:square" o:gfxdata="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">
+                  <v:imagedata r:id="rId11" o:title=""/>
+                  <o:lock v:ext="edit" aspectratio="f"/>
+                </v:shape>
+                <w10:wrap anchorx="margin" anchory="page"/>
+              </v:group>
+            </w:pict>
+          </mc:Fallback>
+        </mc:AlternateContent>
+      </w:r>
+      <w:r>
+        <w:rPr>
+          <w:noProof/>
+        </w:rPr>
         <mc:AlternateContent>
           <mc:Choice Requires="wps">
             <w:drawing>
@@ -53,12 +243,10 @@
                             </w:pPr>
                             <w:r>
                               <w:rPr>
-                                <w:b w:val="1"/>
-                                <w:bCs w:val="1"/>
+                                <w:b/>
+                                <w:bCs/>
                                 <w:sz w:val="48"/>
                                 <w:szCs w:val="48"/>
-                                <w:rtl w:val="0"/>
-                                <w:lang w:val="en-US"/>
                               </w:rPr>
                               <w:t>Name of Persona</w:t>
                             </w:r>
@@ -76,10 +264,9 @@
           </mc:Choice>
           <mc:Fallback>
             <w:pict>
-              <v:rect id="_x0000_s1026" style="visibility:visible;position:absolute;margin-left:-50.5pt;margin-top:72.0pt;width:748.0pt;height:60.5pt;z-index:251659264;mso-position-horizontal:absolute;mso-position-horizontal-relative:margin;mso-position-vertical:absolute;mso-position-vertical-relative:page;mso-wrap-distance-left:12.0pt;mso-wrap-distance-top:12.0pt;mso-wrap-distance-right:12.0pt;mso-wrap-distance-bottom:12.0pt;">
-                <v:fill color="#00A2FF" opacity="100.0%" type="solid"/>
-                <v:stroke on="f" weight="1.0pt" dashstyle="solid" endcap="flat" miterlimit="400.0%" joinstyle="miter" linestyle="single" startarrow="none" startarrowwidth="medium" startarrowlength="medium" endarrow="none" endarrowwidth="medium" endarrowlength="medium"/>
-                <v:textbox>
+              <v:rect id="officeArt object" o:spid="_x0000_s1026" style="position:absolute;margin-left:-50.5pt;margin-top:1in;width:748pt;height:60.55pt;z-index:251659264;visibility:visible;mso-wrap-style:square;mso-wrap-distance-left:12pt;mso-wrap-distance-top:12pt;mso-wrap-distance-right:12pt;mso-wrap-distance-bottom:12pt;mso-position-horizontal:absolute;mso-position-horizontal-relative:margin;mso-position-vertical:absolute;mso-position-vertical-relative:page;v-text-anchor:middle" o:gfxdata="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" fillcolor="#00a2ff [3204]" stroked="f" strokeweight="1pt">
+                <v:stroke miterlimit="4"/>
+                <v:textbox inset="8pt,8pt,8pt,8pt">
                   <w:txbxContent>
                     <w:p>
                       <w:pPr>
@@ -87,138 +274,26 @@
                       </w:pPr>
                       <w:r>
                         <w:rPr>
-                          <w:b w:val="1"/>
-                          <w:bCs w:val="1"/>
+                          <w:b/>
+                          <w:bCs/>
                           <w:sz w:val="48"/>
                           <w:szCs w:val="48"/>
-                          <w:rtl w:val="0"/>
-                          <w:lang w:val="en-US"/>
                         </w:rPr>
                         <w:t>Name of Persona</w:t>
                       </w:r>
                     </w:p>
                   </w:txbxContent>
                 </v:textbox>
-                <w10:wrap type="topAndBottom" side="bothSides" anchorx="margin" anchory="page"/>
+                <w10:wrap type="topAndBottom" anchorx="margin" anchory="page"/>
               </v:rect>
             </w:pict>
           </mc:Fallback>
         </mc:AlternateContent>
       </w:r>
       <w:r>
-        <mc:AlternateContent>
-          <mc:Choice Requires="wpg">
-            <w:drawing>
-              <wp:anchor distT="152400" distB="152400" distL="152400" distR="152400" simplePos="0" relativeHeight="251660288" behindDoc="0" locked="0" layoutInCell="1" allowOverlap="1">
-                <wp:simplePos x="0" y="0"/>
-                <wp:positionH relativeFrom="margin">
-                  <wp:posOffset>-533400</wp:posOffset>
-                </wp:positionH>
-                <wp:positionV relativeFrom="line">
-                  <wp:posOffset>799226</wp:posOffset>
-                </wp:positionV>
-                <wp:extent cx="2211773" cy="2203054"/>
-                <wp:effectExtent l="0" t="0" r="0" b="0"/>
-                <wp:wrapThrough wrapText="bothSides" distL="152400" distR="152400">
-                  <wp:wrapPolygon edited="1">
-                    <wp:start x="0" y="0"/>
-                    <wp:lineTo x="21600" y="0"/>
-                    <wp:lineTo x="21600" y="21600"/>
-                    <wp:lineTo x="0" y="21600"/>
-                    <wp:lineTo x="0" y="0"/>
-                  </wp:wrapPolygon>
-                </wp:wrapThrough>
-                <wp:docPr id="1073741828" name="officeArt object"/>
-                <wp:cNvGraphicFramePr/>
-                <a:graphic xmlns:a="http://schemas.openxmlformats.org/drawingml/2006/main">
-                  <a:graphicData uri="http://schemas.microsoft.com/office/word/2010/wordprocessingGroup">
-                    <wpg:wgp>
-                      <wpg:cNvGrpSpPr/>
-                      <wpg:grpSpPr>
-                        <a:xfrm>
-                          <a:off x="0" y="0"/>
-                          <a:ext cx="2211773" cy="2203054"/>
-                          <a:chOff x="0" y="0"/>
-                          <a:chExt cx="2211772" cy="2203053"/>
-                        </a:xfrm>
-                      </wpg:grpSpPr>
-                      <pic:pic xmlns:pic="http://schemas.openxmlformats.org/drawingml/2006/picture">
-                        <pic:nvPicPr>
-                          <pic:cNvPr id="1073741827" name="Screen Shot 2017-09-10 at 11.59.38 AM.png"/>
-                          <pic:cNvPicPr>
-                            <a:picLocks noChangeAspect="1"/>
-                          </pic:cNvPicPr>
-                        </pic:nvPicPr>
-                        <pic:blipFill>
-                          <a:blip r:embed="rId4">
-                            <a:extLst/>
-                          </a:blip>
-                          <a:stretch>
-                            <a:fillRect/>
-                          </a:stretch>
-                        </pic:blipFill>
-                        <pic:spPr>
-                          <a:xfrm>
-                            <a:off x="50800" y="50800"/>
-                            <a:ext cx="2110173" cy="2101454"/>
-                          </a:xfrm>
-                          <a:prstGeom prst="rect">
-                            <a:avLst/>
-                          </a:prstGeom>
-                          <a:ln>
-                            <a:noFill/>
-                          </a:ln>
-                          <a:effectLst/>
-                        </pic:spPr>
-                      </pic:pic>
-                      <pic:pic xmlns:pic="http://schemas.openxmlformats.org/drawingml/2006/picture">
-                        <pic:nvPicPr>
-                          <pic:cNvPr id="1073741826" name=""/>
-                          <pic:cNvPicPr>
-                            <a:picLocks noChangeAspect="0"/>
-                          </pic:cNvPicPr>
-                        </pic:nvPicPr>
-                        <pic:blipFill>
-                          <a:blip r:embed="rId5">
-                            <a:extLst/>
-                          </a:blip>
-                          <a:stretch>
-                            <a:fillRect/>
-                          </a:stretch>
-                        </pic:blipFill>
-                        <pic:spPr>
-                          <a:xfrm>
-                            <a:off x="0" y="0"/>
-                            <a:ext cx="2211773" cy="2203054"/>
-                          </a:xfrm>
-                          <a:prstGeom prst="rect">
-                            <a:avLst/>
-                          </a:prstGeom>
-                          <a:effectLst/>
-                        </pic:spPr>
-                      </pic:pic>
-                    </wpg:wgp>
-                  </a:graphicData>
-                </a:graphic>
-              </wp:anchor>
-            </w:drawing>
-          </mc:Choice>
-          <mc:Fallback>
-            <w:pict>
-              <v:group id="_x0000_s1027" style="visibility:visible;position:absolute;margin-left:-42.0pt;margin-top:62.9pt;width:174.2pt;height:173.5pt;z-index:251660288;mso-position-horizontal:absolute;mso-position-horizontal-relative:margin;mso-position-vertical:absolute;mso-position-vertical-relative:line;mso-wrap-distance-left:12.0pt;mso-wrap-distance-top:12.0pt;mso-wrap-distance-right:12.0pt;mso-wrap-distance-bottom:12.0pt;" coordorigin="0,0" coordsize="2211773,2203053">
-                <w10:wrap type="through" side="bothSides" anchorx="margin"/>
-                <v:shape id="_x0000_s1028" type="#_x0000_t75" style="position:absolute;left:50800;top:50800;width:2110173;height:2101453;">
-                  <v:imagedata r:id="rId4" o:title="Screen Shot 2017-09-10 at 11.59.38 AM.png"/>
-                </v:shape>
-                <v:shape id="_x0000_s1029" type="#_x0000_t75" style="position:absolute;left:0;top:0;width:2211773;height:2203053;">
-                  <v:imagedata r:id="rId5" o:title=""/>
-                </v:shape>
-              </v:group>
-            </w:pict>
-          </mc:Fallback>
-        </mc:AlternateContent>
-      </w:r>
-      <w:r>
+        <w:rPr>
+          <w:noProof/>
+        </w:rPr>
         <mc:AlternateContent>
           <mc:Choice Requires="wps">
             <w:drawing>
@@ -258,7 +333,7 @@
                         <a:effectLst/>
                         <a:extLst>
                           <a:ext uri="{C572A759-6A51-4108-AA02-DFA0A04FC94B}">
-                            <ma14:wrappingTextBoxFlag xmlns:ma14="http://schemas.microsoft.com/office/mac/drawingml/2011/main" val="1"/>
+                            <ma14:wrappingTextBoxFlag xmlns:ma14="http://schemas.microsoft.com/office/mac/drawingml/2011/main" xmlns:o="urn:schemas-microsoft-com:office:office" xmlns:v="urn:schemas-microsoft-com:vml" xmlns:w10="urn:schemas-microsoft-com:office:word" xmlns:w="http://schemas.openxmlformats.org/wordprocessingml/2006/main" xmlns="" val="1"/>
                           </a:ext>
                         </a:extLst>
                       </wps:spPr>
@@ -271,13 +346,11 @@
                             <w:r>
                               <w:rPr>
                                 <w:rFonts w:ascii="Arial" w:hAnsi="Arial"/>
-                                <w:b w:val="1"/>
-                                <w:bCs w:val="1"/>
-                                <w:color w:val="0432ff"/>
+                                <w:b/>
+                                <w:bCs/>
+                                <w:color w:val="0432FF"/>
                                 <w:sz w:val="36"/>
                                 <w:szCs w:val="36"/>
-                                <w:rtl w:val="0"/>
-                                <w:lang w:val="en-US"/>
                               </w:rPr>
                               <w:t>Goals:</w:t>
                             </w:r>
@@ -295,10 +368,13 @@
           </mc:Choice>
           <mc:Fallback>
             <w:pict>
-              <v:shape id="_x0000_s1030" type="#_x0000_t202" style="visibility:visible;position:absolute;margin-left:212.6pt;margin-top:142.9pt;width:285.5pt;height:86.5pt;z-index:251661312;mso-position-horizontal:absolute;mso-position-horizontal-relative:page;mso-position-vertical:absolute;mso-position-vertical-relative:page;mso-wrap-distance-left:12.0pt;mso-wrap-distance-top:12.0pt;mso-wrap-distance-right:12.0pt;mso-wrap-distance-bottom:12.0pt;">
-                <v:fill on="f"/>
-                <v:stroke filltype="solid" color="#000000" opacity="100.0%" weight="0.5pt" dashstyle="solid" endcap="flat" miterlimit="400.0%" joinstyle="miter" linestyle="single" startarrow="none" startarrowwidth="medium" startarrowlength="medium" endarrow="none" endarrowwidth="medium" endarrowlength="medium"/>
-                <v:textbox>
+              <v:shapetype id="_x0000_t202" coordsize="21600,21600" o:spt="202" path="m,l,21600r21600,l21600,xe">
+                <v:stroke joinstyle="miter"/>
+                <v:path gradientshapeok="t" o:connecttype="rect"/>
+              </v:shapetype>
+              <v:shape id="_x0000_s1027" type="#_x0000_t202" style="position:absolute;margin-left:212.6pt;margin-top:142.95pt;width:285.55pt;height:86.5pt;z-index:251661312;visibility:visible;mso-wrap-style:square;mso-wrap-distance-left:12pt;mso-wrap-distance-top:12pt;mso-wrap-distance-right:12pt;mso-wrap-distance-bottom:12pt;mso-position-horizontal:absolute;mso-position-horizontal-relative:page;mso-position-vertical:absolute;mso-position-vertical-relative:page;v-text-anchor:top" o:gfxdata="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" filled="f" strokeweight=".5pt">
+                <v:stroke miterlimit="4"/>
+                <v:textbox inset="4pt,4pt,4pt,4pt">
                   <w:txbxContent>
                     <w:p>
                       <w:pPr>
@@ -307,49 +383,27 @@
                       <w:r>
                         <w:rPr>
                           <w:rFonts w:ascii="Arial" w:hAnsi="Arial"/>
-                          <w:b w:val="1"/>
-                          <w:bCs w:val="1"/>
-                          <w:color w:val="0432ff"/>
+                          <w:b/>
+                          <w:bCs/>
+                          <w:color w:val="0432FF"/>
                           <w:sz w:val="36"/>
                           <w:szCs w:val="36"/>
-                          <w:rtl w:val="0"/>
-                          <w:lang w:val="en-US"/>
                         </w:rPr>
                         <w:t>Goals:</w:t>
                       </w:r>
                     </w:p>
                   </w:txbxContent>
                 </v:textbox>
-                <w10:wrap type="none" side="bothSides" anchorx="page" anchory="page"/>
+                <w10:wrap anchorx="page" anchory="page"/>
               </v:shape>
             </w:pict>
           </mc:Fallback>
         </mc:AlternateContent>
       </w:r>
       <w:r>
-        <w:drawing>
-          <wp:anchor distT="152400" distB="152400" distL="152400" distR="152400" simplePos="0" relativeHeight="251662336" behindDoc="0" locked="0" layoutInCell="1" allowOverlap="1">
-            <wp:simplePos x="0" y="0"/>
-            <wp:positionH relativeFrom="page">
-              <wp:posOffset>6188204</wp:posOffset>
-            </wp:positionH>
-            <wp:positionV relativeFrom="page">
-              <wp:posOffset>1716387</wp:posOffset>
-            </wp:positionV>
-            <wp:extent cx="3703064" cy="2581207"/>
-            <wp:effectExtent l="0" t="0" r="0" b="0"/>
-            <wp:wrapNone/>
-            <wp:docPr id="1073741830" name="officeArt object"/>
-            <wp:cNvGraphicFramePr/>
-            <a:graphic xmlns:a="http://schemas.openxmlformats.org/drawingml/2006/main">
-              <a:graphicData uri="http://schemas.openxmlformats.org/drawingml/2006/chart">
-                <c:chart xmlns:c="http://schemas.openxmlformats.org/drawingml/2006/chart" r:id="rId6"/>
-              </a:graphicData>
-            </a:graphic>
-          </wp:anchor>
-        </w:drawing>
-      </w:r>
-      <w:r>
+        <w:rPr>
+          <w:noProof/>
+        </w:rPr>
         <mc:AlternateContent>
           <mc:Choice Requires="wps">
             <w:drawing>
@@ -397,13 +451,11 @@
                             <w:r>
                               <w:rPr>
                                 <w:rFonts w:ascii="Arial" w:hAnsi="Arial"/>
-                                <w:b w:val="1"/>
-                                <w:bCs w:val="1"/>
-                                <w:color w:val="ff2600"/>
+                                <w:b/>
+                                <w:bCs/>
+                                <w:color w:val="FF2600"/>
                                 <w:sz w:val="36"/>
                                 <w:szCs w:val="36"/>
-                                <w:rtl w:val="0"/>
-                                <w:lang w:val="en-US"/>
                               </w:rPr>
                               <w:t>Frustrations:</w:t>
                             </w:r>
@@ -421,10 +473,9 @@
           </mc:Choice>
           <mc:Fallback>
             <w:pict>
-              <v:shape id="_x0000_s1031" type="#_x0000_t202" style="visibility:visible;position:absolute;margin-left:212.6pt;margin-top:237.0pt;width:285.5pt;height:101.1pt;z-index:251663360;mso-position-horizontal:absolute;mso-position-horizontal-relative:page;mso-position-vertical:absolute;mso-position-vertical-relative:page;mso-wrap-distance-left:12.0pt;mso-wrap-distance-top:12.0pt;mso-wrap-distance-right:12.0pt;mso-wrap-distance-bottom:12.0pt;">
-                <v:fill on="f"/>
-                <v:stroke filltype="solid" color="#000000" opacity="100.0%" weight="0.5pt" dashstyle="solid" endcap="flat" miterlimit="400.0%" joinstyle="miter" linestyle="single" startarrow="none" startarrowwidth="medium" startarrowlength="medium" endarrow="none" endarrowwidth="medium" endarrowlength="medium"/>
-                <v:textbox>
+              <v:shape id="_x0000_s1028" type="#_x0000_t202" style="position:absolute;margin-left:212.6pt;margin-top:237pt;width:285.55pt;height:101.1pt;z-index:251663360;visibility:visible;mso-wrap-style:square;mso-wrap-distance-left:12pt;mso-wrap-distance-top:12pt;mso-wrap-distance-right:12pt;mso-wrap-distance-bottom:12pt;mso-position-horizontal:absolute;mso-position-horizontal-relative:page;mso-position-vertical:absolute;mso-position-vertical-relative:page;v-text-anchor:top" o:gfxdata="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" filled="f" strokeweight=".5pt">
+                <v:stroke miterlimit="4"/>
+                <v:textbox inset="4pt,4pt,4pt,4pt">
                   <w:txbxContent>
                     <w:p>
                       <w:pPr>
@@ -433,26 +484,27 @@
                       <w:r>
                         <w:rPr>
                           <w:rFonts w:ascii="Arial" w:hAnsi="Arial"/>
-                          <w:b w:val="1"/>
-                          <w:bCs w:val="1"/>
-                          <w:color w:val="ff2600"/>
+                          <w:b/>
+                          <w:bCs/>
+                          <w:color w:val="FF2600"/>
                           <w:sz w:val="36"/>
                           <w:szCs w:val="36"/>
-                          <w:rtl w:val="0"/>
-                          <w:lang w:val="en-US"/>
                         </w:rPr>
                         <w:t>Frustrations:</w:t>
                       </w:r>
                     </w:p>
                   </w:txbxContent>
                 </v:textbox>
-                <w10:wrap type="none" side="bothSides" anchorx="page" anchory="page"/>
+                <w10:wrap anchorx="page" anchory="page"/>
               </v:shape>
             </w:pict>
           </mc:Fallback>
         </mc:AlternateContent>
       </w:r>
       <w:r>
+        <w:rPr>
+          <w:noProof/>
+        </w:rPr>
         <mc:AlternateContent>
           <mc:Choice Requires="wps">
             <w:drawing>
@@ -494,7 +546,7 @@
                         <a:effectLst/>
                         <a:extLst>
                           <a:ext uri="{C572A759-6A51-4108-AA02-DFA0A04FC94B}">
-                            <ma14:wrappingTextBoxFlag xmlns:ma14="http://schemas.microsoft.com/office/mac/drawingml/2011/main" val="1"/>
+                            <ma14:wrappingTextBoxFlag xmlns:ma14="http://schemas.microsoft.com/office/mac/drawingml/2011/main" xmlns:o="urn:schemas-microsoft-com:office:office" xmlns:v="urn:schemas-microsoft-com:vml" xmlns:w10="urn:schemas-microsoft-com:office:word" xmlns:w="http://schemas.openxmlformats.org/wordprocessingml/2006/main" xmlns="" val="1"/>
                           </a:ext>
                         </a:extLst>
                       </wps:spPr>
@@ -507,13 +559,11 @@
                             <w:r>
                               <w:rPr>
                                 <w:rFonts w:ascii="Arial" w:hAnsi="Arial"/>
-                                <w:b w:val="1"/>
-                                <w:bCs w:val="1"/>
-                                <w:color w:val="0432ff"/>
+                                <w:b/>
+                                <w:bCs/>
+                                <w:color w:val="0432FF"/>
                                 <w:sz w:val="36"/>
                                 <w:szCs w:val="36"/>
-                                <w:rtl w:val="0"/>
-                                <w:lang w:val="en-US"/>
                               </w:rPr>
                               <w:t>Bio:</w:t>
                             </w:r>
@@ -531,10 +581,9 @@
           </mc:Choice>
           <mc:Fallback>
             <w:pict>
-              <v:shape id="_x0000_s1032" type="#_x0000_t202" style="visibility:visible;position:absolute;margin-left:212.6pt;margin-top:349.9pt;width:285.5pt;height:189.8pt;z-index:251664384;mso-position-horizontal:absolute;mso-position-horizontal-relative:page;mso-position-vertical:absolute;mso-position-vertical-relative:page;mso-wrap-distance-left:12.0pt;mso-wrap-distance-top:12.0pt;mso-wrap-distance-right:12.0pt;mso-wrap-distance-bottom:12.0pt;">
-                <v:fill color="#D6D5D5" opacity="100.0%" type="solid"/>
-                <v:stroke filltype="solid" color="#000000" opacity="100.0%" weight="0.5pt" dashstyle="solid" endcap="flat" miterlimit="400.0%" joinstyle="miter" linestyle="single" startarrow="none" startarrowwidth="medium" startarrowlength="medium" endarrow="none" endarrowwidth="medium" endarrowlength="medium"/>
-                <v:textbox>
+              <v:shape id="_x0000_s1029" type="#_x0000_t202" style="position:absolute;margin-left:212.6pt;margin-top:349.9pt;width:285.55pt;height:189.85pt;z-index:251664384;visibility:visible;mso-wrap-style:square;mso-wrap-distance-left:12pt;mso-wrap-distance-top:12pt;mso-wrap-distance-right:12pt;mso-wrap-distance-bottom:12pt;mso-position-horizontal:absolute;mso-position-horizontal-relative:page;mso-position-vertical:absolute;mso-position-vertical-relative:page;v-text-anchor:top" o:gfxdata="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" fillcolor="#d6d5d5" strokeweight=".5pt">
+                <v:stroke miterlimit="4"/>
+                <v:textbox inset="4pt,4pt,4pt,4pt">
                   <w:txbxContent>
                     <w:p>
                       <w:pPr>
@@ -543,26 +592,27 @@
                       <w:r>
                         <w:rPr>
                           <w:rFonts w:ascii="Arial" w:hAnsi="Arial"/>
-                          <w:b w:val="1"/>
-                          <w:bCs w:val="1"/>
-                          <w:color w:val="0432ff"/>
+                          <w:b/>
+                          <w:bCs/>
+                          <w:color w:val="0432FF"/>
                           <w:sz w:val="36"/>
                           <w:szCs w:val="36"/>
-                          <w:rtl w:val="0"/>
-                          <w:lang w:val="en-US"/>
                         </w:rPr>
                         <w:t>Bio:</w:t>
                       </w:r>
                     </w:p>
                   </w:txbxContent>
                 </v:textbox>
-                <w10:wrap type="none" side="bothSides" anchorx="page" anchory="page"/>
+                <w10:wrap anchorx="page" anchory="page"/>
               </v:shape>
             </w:pict>
           </mc:Fallback>
         </mc:AlternateContent>
       </w:r>
       <w:r>
+        <w:rPr>
+          <w:noProof/>
+        </w:rPr>
         <mc:AlternateContent>
           <mc:Choice Requires="wps">
             <w:drawing>
@@ -607,10 +657,10 @@
                             <w:pPr>
                               <w:pStyle w:val="Body"/>
                               <w:rPr>
-                                <w:rFonts w:ascii="Arial" w:cs="Arial" w:hAnsi="Arial" w:eastAsia="Arial"/>
-                                <w:b w:val="1"/>
-                                <w:bCs w:val="1"/>
-                                <w:color w:val="0432ff"/>
+                                <w:rFonts w:ascii="Arial" w:eastAsia="Arial" w:hAnsi="Arial" w:cs="Arial"/>
+                                <w:b/>
+                                <w:bCs/>
+                                <w:color w:val="0432FF"/>
                                 <w:sz w:val="26"/>
                                 <w:szCs w:val="26"/>
                               </w:rPr>
@@ -618,48 +668,33 @@
                             <w:r>
                               <w:rPr>
                                 <w:rFonts w:ascii="Arial" w:hAnsi="Arial"/>
-                                <w:b w:val="1"/>
-                                <w:bCs w:val="1"/>
-                                <w:color w:val="0432ff"/>
+                                <w:b/>
+                                <w:bCs/>
+                                <w:color w:val="0432FF"/>
                                 <w:sz w:val="26"/>
                                 <w:szCs w:val="26"/>
-                                <w:rtl w:val="0"/>
-                                <w:lang w:val="en-US"/>
                               </w:rPr>
                               <w:t xml:space="preserve">Age: </w:t>
                             </w:r>
                             <w:r>
                               <w:rPr>
                                 <w:rFonts w:ascii="Arial" w:hAnsi="Arial"/>
-                                <w:b w:val="1"/>
-                                <w:bCs w:val="1"/>
-                                <w:color w:val="000000"/>
-                                <w:sz w:val="26"/>
-                                <w:szCs w:val="26"/>
-                                <w:rtl w:val="0"/>
-                                <w:lang w:val="en-US"/>
-                              </w:rPr>
-                              <w:t>34</w:t>
-                            </w:r>
-                            <w:r>
-                              <w:rPr>
-                                <w:rFonts w:ascii="Arial" w:cs="Arial" w:hAnsi="Arial" w:eastAsia="Arial"/>
-                                <w:b w:val="1"/>
-                                <w:bCs w:val="1"/>
-                                <w:color w:val="0432ff"/>
+                                <w:b/>
+                                <w:bCs/>
                                 <w:sz w:val="26"/>
                                 <w:szCs w:val="26"/>
                               </w:rPr>
+                              <w:t>34</w:t>
                             </w:r>
                           </w:p>
                           <w:p>
                             <w:pPr>
                               <w:pStyle w:val="Body"/>
                               <w:rPr>
-                                <w:rFonts w:ascii="Arial" w:cs="Arial" w:hAnsi="Arial" w:eastAsia="Arial"/>
-                                <w:b w:val="1"/>
-                                <w:bCs w:val="1"/>
-                                <w:color w:val="0432ff"/>
+                                <w:rFonts w:ascii="Arial" w:eastAsia="Arial" w:hAnsi="Arial" w:cs="Arial"/>
+                                <w:b/>
+                                <w:bCs/>
+                                <w:color w:val="0432FF"/>
                                 <w:sz w:val="26"/>
                                 <w:szCs w:val="26"/>
                               </w:rPr>
@@ -667,48 +702,33 @@
                             <w:r>
                               <w:rPr>
                                 <w:rFonts w:ascii="Arial" w:hAnsi="Arial"/>
-                                <w:b w:val="1"/>
-                                <w:bCs w:val="1"/>
-                                <w:color w:val="0432ff"/>
+                                <w:b/>
+                                <w:bCs/>
+                                <w:color w:val="0432FF"/>
                                 <w:sz w:val="26"/>
                                 <w:szCs w:val="26"/>
-                                <w:rtl w:val="0"/>
-                                <w:lang w:val="en-US"/>
                               </w:rPr>
                               <w:t xml:space="preserve">Work: </w:t>
                             </w:r>
                             <w:r>
                               <w:rPr>
                                 <w:rFonts w:ascii="Arial" w:hAnsi="Arial"/>
-                                <w:b w:val="1"/>
-                                <w:bCs w:val="1"/>
-                                <w:color w:val="000000"/>
-                                <w:sz w:val="26"/>
-                                <w:szCs w:val="26"/>
-                                <w:rtl w:val="0"/>
-                                <w:lang w:val="en-US"/>
-                              </w:rPr>
-                              <w:t>Chemical Engineer</w:t>
-                            </w:r>
-                            <w:r>
-                              <w:rPr>
-                                <w:rFonts w:ascii="Arial" w:cs="Arial" w:hAnsi="Arial" w:eastAsia="Arial"/>
-                                <w:b w:val="1"/>
-                                <w:bCs w:val="1"/>
-                                <w:color w:val="0432ff"/>
+                                <w:b/>
+                                <w:bCs/>
                                 <w:sz w:val="26"/>
                                 <w:szCs w:val="26"/>
                               </w:rPr>
+                              <w:t>Chemical Engineer</w:t>
                             </w:r>
                           </w:p>
                           <w:p>
                             <w:pPr>
                               <w:pStyle w:val="Body"/>
                               <w:rPr>
-                                <w:rFonts w:ascii="Arial" w:cs="Arial" w:hAnsi="Arial" w:eastAsia="Arial"/>
-                                <w:b w:val="1"/>
-                                <w:bCs w:val="1"/>
-                                <w:color w:val="0432ff"/>
+                                <w:rFonts w:ascii="Arial" w:eastAsia="Arial" w:hAnsi="Arial" w:cs="Arial"/>
+                                <w:b/>
+                                <w:bCs/>
+                                <w:color w:val="0432FF"/>
                                 <w:sz w:val="26"/>
                                 <w:szCs w:val="26"/>
                               </w:rPr>
@@ -716,48 +736,33 @@
                             <w:r>
                               <w:rPr>
                                 <w:rFonts w:ascii="Arial" w:hAnsi="Arial"/>
-                                <w:b w:val="1"/>
-                                <w:bCs w:val="1"/>
-                                <w:color w:val="0432ff"/>
+                                <w:b/>
+                                <w:bCs/>
+                                <w:color w:val="0432FF"/>
                                 <w:sz w:val="26"/>
                                 <w:szCs w:val="26"/>
-                                <w:rtl w:val="0"/>
-                                <w:lang w:val="en-US"/>
                               </w:rPr>
                               <w:t xml:space="preserve">Family: </w:t>
                             </w:r>
                             <w:r>
                               <w:rPr>
                                 <w:rFonts w:ascii="Arial" w:hAnsi="Arial"/>
-                                <w:b w:val="1"/>
-                                <w:bCs w:val="1"/>
-                                <w:color w:val="000000"/>
-                                <w:sz w:val="26"/>
-                                <w:szCs w:val="26"/>
-                                <w:rtl w:val="0"/>
-                                <w:lang w:val="en-US"/>
-                              </w:rPr>
-                              <w:t>Married</w:t>
-                            </w:r>
-                            <w:r>
-                              <w:rPr>
-                                <w:rFonts w:ascii="Arial" w:cs="Arial" w:hAnsi="Arial" w:eastAsia="Arial"/>
-                                <w:b w:val="1"/>
-                                <w:bCs w:val="1"/>
-                                <w:color w:val="0432ff"/>
+                                <w:b/>
+                                <w:bCs/>
                                 <w:sz w:val="26"/>
                                 <w:szCs w:val="26"/>
                               </w:rPr>
+                              <w:t>Married</w:t>
                             </w:r>
                           </w:p>
                           <w:p>
                             <w:pPr>
                               <w:pStyle w:val="Body"/>
                               <w:rPr>
-                                <w:rFonts w:ascii="Arial" w:cs="Arial" w:hAnsi="Arial" w:eastAsia="Arial"/>
-                                <w:b w:val="1"/>
-                                <w:bCs w:val="1"/>
-                                <w:color w:val="0432ff"/>
+                                <w:rFonts w:ascii="Arial" w:eastAsia="Arial" w:hAnsi="Arial" w:cs="Arial"/>
+                                <w:b/>
+                                <w:bCs/>
+                                <w:color w:val="0432FF"/>
                                 <w:sz w:val="26"/>
                                 <w:szCs w:val="26"/>
                               </w:rPr>
@@ -765,38 +770,23 @@
                             <w:r>
                               <w:rPr>
                                 <w:rFonts w:ascii="Arial" w:hAnsi="Arial"/>
-                                <w:b w:val="1"/>
-                                <w:bCs w:val="1"/>
-                                <w:color w:val="0432ff"/>
+                                <w:b/>
+                                <w:bCs/>
+                                <w:color w:val="0432FF"/>
                                 <w:sz w:val="26"/>
                                 <w:szCs w:val="26"/>
-                                <w:rtl w:val="0"/>
-                                <w:lang w:val="en-US"/>
                               </w:rPr>
                               <w:t xml:space="preserve">Location: </w:t>
                             </w:r>
                             <w:r>
                               <w:rPr>
                                 <w:rFonts w:ascii="Arial" w:hAnsi="Arial"/>
-                                <w:b w:val="1"/>
-                                <w:bCs w:val="1"/>
-                                <w:color w:val="000000"/>
-                                <w:sz w:val="26"/>
-                                <w:szCs w:val="26"/>
-                                <w:rtl w:val="0"/>
-                                <w:lang w:val="en-US"/>
-                              </w:rPr>
-                              <w:t>Cerritos, CA</w:t>
-                            </w:r>
-                            <w:r>
-                              <w:rPr>
-                                <w:rFonts w:ascii="Arial" w:cs="Arial" w:hAnsi="Arial" w:eastAsia="Arial"/>
-                                <w:b w:val="1"/>
-                                <w:bCs w:val="1"/>
-                                <w:color w:val="0432ff"/>
+                                <w:b/>
+                                <w:bCs/>
                                 <w:sz w:val="26"/>
                                 <w:szCs w:val="26"/>
                               </w:rPr>
+                              <w:t>Cerritos, CA</w:t>
                             </w:r>
                           </w:p>
                           <w:p>
@@ -806,26 +796,19 @@
                             <w:r>
                               <w:rPr>
                                 <w:rFonts w:ascii="Arial" w:hAnsi="Arial"/>
-                                <w:b w:val="1"/>
-                                <w:bCs w:val="1"/>
-                                <w:color w:val="0432ff"/>
+                                <w:b/>
+                                <w:bCs/>
+                                <w:color w:val="0432FF"/>
                                 <w:sz w:val="26"/>
                                 <w:szCs w:val="26"/>
-                                <w:rtl w:val="0"/>
-                                <w:lang w:val="en-US"/>
                               </w:rPr>
                               <w:t xml:space="preserve">Character: </w:t>
                             </w:r>
                             <w:r>
                               <w:rPr>
                                 <w:rFonts w:ascii="Arial" w:hAnsi="Arial"/>
-                                <w:b w:val="1"/>
-                                <w:bCs w:val="1"/>
-                                <w:color w:val="000000"/>
-                                <w:sz w:val="22"/>
-                                <w:szCs w:val="22"/>
-                                <w:rtl w:val="0"/>
-                                <w:lang w:val="en-US"/>
+                                <w:b/>
+                                <w:bCs/>
                               </w:rPr>
                               <w:t>New-Homeowner</w:t>
                             </w:r>
@@ -843,19 +826,18 @@
           </mc:Choice>
           <mc:Fallback>
             <w:pict>
-              <v:shape id="_x0000_s1033" type="#_x0000_t202" style="visibility:visible;position:absolute;margin-left:22.2pt;margin-top:426.1pt;width:173.7pt;height:113.6pt;z-index:251665408;mso-position-horizontal:absolute;mso-position-horizontal-relative:page;mso-position-vertical:absolute;mso-position-vertical-relative:page;mso-wrap-distance-left:12.0pt;mso-wrap-distance-top:12.0pt;mso-wrap-distance-right:12.0pt;mso-wrap-distance-bottom:12.0pt;">
-                <v:fill on="f"/>
-                <v:stroke filltype="solid" color="#000000" opacity="100.0%" weight="0.5pt" dashstyle="solid" endcap="flat" miterlimit="400.0%" joinstyle="miter" linestyle="single" startarrow="none" startarrowwidth="medium" startarrowlength="medium" endarrow="none" endarrowwidth="medium" endarrowlength="medium"/>
-                <v:textbox>
+              <v:shape id="_x0000_s1030" type="#_x0000_t202" style="position:absolute;margin-left:22.25pt;margin-top:426.15pt;width:173.65pt;height:113.6pt;z-index:251665408;visibility:visible;mso-wrap-style:square;mso-wrap-distance-left:12pt;mso-wrap-distance-top:12pt;mso-wrap-distance-right:12pt;mso-wrap-distance-bottom:12pt;mso-position-horizontal:absolute;mso-position-horizontal-relative:page;mso-position-vertical:absolute;mso-position-vertical-relative:page;v-text-anchor:top" o:gfxdata="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" filled="f" strokeweight=".5pt">
+                <v:stroke miterlimit="4"/>
+                <v:textbox inset="4pt,4pt,4pt,4pt">
                   <w:txbxContent>
                     <w:p>
                       <w:pPr>
                         <w:pStyle w:val="Body"/>
                         <w:rPr>
-                          <w:rFonts w:ascii="Arial" w:cs="Arial" w:hAnsi="Arial" w:eastAsia="Arial"/>
-                          <w:b w:val="1"/>
-                          <w:bCs w:val="1"/>
-                          <w:color w:val="0432ff"/>
+                          <w:rFonts w:ascii="Arial" w:eastAsia="Arial" w:hAnsi="Arial" w:cs="Arial"/>
+                          <w:b/>
+                          <w:bCs/>
+                          <w:color w:val="0432FF"/>
                           <w:sz w:val="26"/>
                           <w:szCs w:val="26"/>
                         </w:rPr>
@@ -863,48 +845,33 @@
                       <w:r>
                         <w:rPr>
                           <w:rFonts w:ascii="Arial" w:hAnsi="Arial"/>
-                          <w:b w:val="1"/>
-                          <w:bCs w:val="1"/>
-                          <w:color w:val="0432ff"/>
+                          <w:b/>
+                          <w:bCs/>
+                          <w:color w:val="0432FF"/>
                           <w:sz w:val="26"/>
                           <w:szCs w:val="26"/>
-                          <w:rtl w:val="0"/>
-                          <w:lang w:val="en-US"/>
                         </w:rPr>
                         <w:t xml:space="preserve">Age: </w:t>
                       </w:r>
                       <w:r>
                         <w:rPr>
                           <w:rFonts w:ascii="Arial" w:hAnsi="Arial"/>
-                          <w:b w:val="1"/>
-                          <w:bCs w:val="1"/>
-                          <w:color w:val="000000"/>
-                          <w:sz w:val="26"/>
-                          <w:szCs w:val="26"/>
-                          <w:rtl w:val="0"/>
-                          <w:lang w:val="en-US"/>
-                        </w:rPr>
-                        <w:t>34</w:t>
-                      </w:r>
-                      <w:r>
-                        <w:rPr>
-                          <w:rFonts w:ascii="Arial" w:cs="Arial" w:hAnsi="Arial" w:eastAsia="Arial"/>
-                          <w:b w:val="1"/>
-                          <w:bCs w:val="1"/>
-                          <w:color w:val="0432ff"/>
+                          <w:b/>
+                          <w:bCs/>
                           <w:sz w:val="26"/>
                           <w:szCs w:val="26"/>
                         </w:rPr>
+                        <w:t>34</w:t>
                       </w:r>
                     </w:p>
                     <w:p>
                       <w:pPr>
                         <w:pStyle w:val="Body"/>
                         <w:rPr>
-                          <w:rFonts w:ascii="Arial" w:cs="Arial" w:hAnsi="Arial" w:eastAsia="Arial"/>
-                          <w:b w:val="1"/>
-                          <w:bCs w:val="1"/>
-                          <w:color w:val="0432ff"/>
+                          <w:rFonts w:ascii="Arial" w:eastAsia="Arial" w:hAnsi="Arial" w:cs="Arial"/>
+                          <w:b/>
+                          <w:bCs/>
+                          <w:color w:val="0432FF"/>
                           <w:sz w:val="26"/>
                           <w:szCs w:val="26"/>
                         </w:rPr>
@@ -912,48 +879,33 @@
                       <w:r>
                         <w:rPr>
                           <w:rFonts w:ascii="Arial" w:hAnsi="Arial"/>
-                          <w:b w:val="1"/>
-                          <w:bCs w:val="1"/>
-                          <w:color w:val="0432ff"/>
+                          <w:b/>
+                          <w:bCs/>
+                          <w:color w:val="0432FF"/>
                           <w:sz w:val="26"/>
                           <w:szCs w:val="26"/>
-                          <w:rtl w:val="0"/>
-                          <w:lang w:val="en-US"/>
                         </w:rPr>
                         <w:t xml:space="preserve">Work: </w:t>
                       </w:r>
                       <w:r>
                         <w:rPr>
                           <w:rFonts w:ascii="Arial" w:hAnsi="Arial"/>
-                          <w:b w:val="1"/>
-                          <w:bCs w:val="1"/>
-                          <w:color w:val="000000"/>
-                          <w:sz w:val="26"/>
-                          <w:szCs w:val="26"/>
-                          <w:rtl w:val="0"/>
-                          <w:lang w:val="en-US"/>
-                        </w:rPr>
-                        <w:t>Chemical Engineer</w:t>
-                      </w:r>
-                      <w:r>
-                        <w:rPr>
-                          <w:rFonts w:ascii="Arial" w:cs="Arial" w:hAnsi="Arial" w:eastAsia="Arial"/>
-                          <w:b w:val="1"/>
-                          <w:bCs w:val="1"/>
-                          <w:color w:val="0432ff"/>
+                          <w:b/>
+                          <w:bCs/>
                           <w:sz w:val="26"/>
                           <w:szCs w:val="26"/>
                         </w:rPr>
+                        <w:t>Chemical Engineer</w:t>
                       </w:r>
                     </w:p>
                     <w:p>
                       <w:pPr>
                         <w:pStyle w:val="Body"/>
                         <w:rPr>
-                          <w:rFonts w:ascii="Arial" w:cs="Arial" w:hAnsi="Arial" w:eastAsia="Arial"/>
-                          <w:b w:val="1"/>
-                          <w:bCs w:val="1"/>
-                          <w:color w:val="0432ff"/>
+                          <w:rFonts w:ascii="Arial" w:eastAsia="Arial" w:hAnsi="Arial" w:cs="Arial"/>
+                          <w:b/>
+                          <w:bCs/>
+                          <w:color w:val="0432FF"/>
                           <w:sz w:val="26"/>
                           <w:szCs w:val="26"/>
                         </w:rPr>
@@ -961,48 +913,33 @@
                       <w:r>
                         <w:rPr>
                           <w:rFonts w:ascii="Arial" w:hAnsi="Arial"/>
-                          <w:b w:val="1"/>
-                          <w:bCs w:val="1"/>
-                          <w:color w:val="0432ff"/>
+                          <w:b/>
+                          <w:bCs/>
+                          <w:color w:val="0432FF"/>
                           <w:sz w:val="26"/>
                           <w:szCs w:val="26"/>
-                          <w:rtl w:val="0"/>
-                          <w:lang w:val="en-US"/>
                         </w:rPr>
                         <w:t xml:space="preserve">Family: </w:t>
                       </w:r>
                       <w:r>
                         <w:rPr>
                           <w:rFonts w:ascii="Arial" w:hAnsi="Arial"/>
-                          <w:b w:val="1"/>
-                          <w:bCs w:val="1"/>
-                          <w:color w:val="000000"/>
-                          <w:sz w:val="26"/>
-                          <w:szCs w:val="26"/>
-                          <w:rtl w:val="0"/>
-                          <w:lang w:val="en-US"/>
-                        </w:rPr>
-                        <w:t>Married</w:t>
-                      </w:r>
-                      <w:r>
-                        <w:rPr>
-                          <w:rFonts w:ascii="Arial" w:cs="Arial" w:hAnsi="Arial" w:eastAsia="Arial"/>
-                          <w:b w:val="1"/>
-                          <w:bCs w:val="1"/>
-                          <w:color w:val="0432ff"/>
+                          <w:b/>
+                          <w:bCs/>
                           <w:sz w:val="26"/>
                           <w:szCs w:val="26"/>
                         </w:rPr>
+                        <w:t>Married</w:t>
                       </w:r>
                     </w:p>
                     <w:p>
                       <w:pPr>
                         <w:pStyle w:val="Body"/>
                         <w:rPr>
-                          <w:rFonts w:ascii="Arial" w:cs="Arial" w:hAnsi="Arial" w:eastAsia="Arial"/>
-                          <w:b w:val="1"/>
-                          <w:bCs w:val="1"/>
-                          <w:color w:val="0432ff"/>
+                          <w:rFonts w:ascii="Arial" w:eastAsia="Arial" w:hAnsi="Arial" w:cs="Arial"/>
+                          <w:b/>
+                          <w:bCs/>
+                          <w:color w:val="0432FF"/>
                           <w:sz w:val="26"/>
                           <w:szCs w:val="26"/>
                         </w:rPr>
@@ -1010,38 +947,23 @@
                       <w:r>
                         <w:rPr>
                           <w:rFonts w:ascii="Arial" w:hAnsi="Arial"/>
-                          <w:b w:val="1"/>
-                          <w:bCs w:val="1"/>
-                          <w:color w:val="0432ff"/>
+                          <w:b/>
+                          <w:bCs/>
+                          <w:color w:val="0432FF"/>
                           <w:sz w:val="26"/>
                           <w:szCs w:val="26"/>
-                          <w:rtl w:val="0"/>
-                          <w:lang w:val="en-US"/>
                         </w:rPr>
                         <w:t xml:space="preserve">Location: </w:t>
                       </w:r>
                       <w:r>
                         <w:rPr>
                           <w:rFonts w:ascii="Arial" w:hAnsi="Arial"/>
-                          <w:b w:val="1"/>
-                          <w:bCs w:val="1"/>
-                          <w:color w:val="000000"/>
-                          <w:sz w:val="26"/>
-                          <w:szCs w:val="26"/>
-                          <w:rtl w:val="0"/>
-                          <w:lang w:val="en-US"/>
-                        </w:rPr>
-                        <w:t>Cerritos, CA</w:t>
-                      </w:r>
-                      <w:r>
-                        <w:rPr>
-                          <w:rFonts w:ascii="Arial" w:cs="Arial" w:hAnsi="Arial" w:eastAsia="Arial"/>
-                          <w:b w:val="1"/>
-                          <w:bCs w:val="1"/>
-                          <w:color w:val="0432ff"/>
+                          <w:b/>
+                          <w:bCs/>
                           <w:sz w:val="26"/>
                           <w:szCs w:val="26"/>
                         </w:rPr>
+                        <w:t>Cerritos, CA</w:t>
                       </w:r>
                     </w:p>
                     <w:p>
@@ -1051,62 +973,35 @@
                       <w:r>
                         <w:rPr>
                           <w:rFonts w:ascii="Arial" w:hAnsi="Arial"/>
-                          <w:b w:val="1"/>
-                          <w:bCs w:val="1"/>
-                          <w:color w:val="0432ff"/>
+                          <w:b/>
+                          <w:bCs/>
+                          <w:color w:val="0432FF"/>
                           <w:sz w:val="26"/>
                           <w:szCs w:val="26"/>
-                          <w:rtl w:val="0"/>
-                          <w:lang w:val="en-US"/>
                         </w:rPr>
                         <w:t xml:space="preserve">Character: </w:t>
                       </w:r>
                       <w:r>
                         <w:rPr>
                           <w:rFonts w:ascii="Arial" w:hAnsi="Arial"/>
-                          <w:b w:val="1"/>
-                          <w:bCs w:val="1"/>
-                          <w:color w:val="000000"/>
-                          <w:sz w:val="22"/>
-                          <w:szCs w:val="22"/>
-                          <w:rtl w:val="0"/>
-                          <w:lang w:val="en-US"/>
+                          <w:b/>
+                          <w:bCs/>
                         </w:rPr>
                         <w:t>New-Homeowner</w:t>
                       </w:r>
                     </w:p>
                   </w:txbxContent>
                 </v:textbox>
-                <w10:wrap type="none" side="bothSides" anchorx="page" anchory="page"/>
+                <w10:wrap anchorx="page" anchory="page"/>
               </v:shape>
             </w:pict>
           </mc:Fallback>
         </mc:AlternateContent>
       </w:r>
       <w:r>
-        <w:drawing>
-          <wp:anchor distT="152400" distB="152400" distL="152400" distR="152400" simplePos="0" relativeHeight="251666432" behindDoc="0" locked="0" layoutInCell="1" allowOverlap="1">
-            <wp:simplePos x="0" y="0"/>
-            <wp:positionH relativeFrom="page">
-              <wp:posOffset>6230973</wp:posOffset>
-            </wp:positionH>
-            <wp:positionV relativeFrom="page">
-              <wp:posOffset>4716465</wp:posOffset>
-            </wp:positionV>
-            <wp:extent cx="4064237" cy="2173476"/>
-            <wp:effectExtent l="0" t="0" r="0" b="0"/>
-            <wp:wrapNone/>
-            <wp:docPr id="1073741834" name="officeArt object"/>
-            <wp:cNvGraphicFramePr/>
-            <a:graphic xmlns:a="http://schemas.openxmlformats.org/drawingml/2006/main">
-              <a:graphicData uri="http://schemas.openxmlformats.org/drawingml/2006/chart">
-                <c:chart xmlns:c="http://schemas.openxmlformats.org/drawingml/2006/chart" r:id="rId7"/>
-              </a:graphicData>
-            </a:graphic>
-          </wp:anchor>
-        </w:drawing>
-      </w:r>
-      <w:r>
+        <w:rPr>
+          <w:noProof/>
+        </w:rPr>
         <mc:AlternateContent>
           <mc:Choice Requires="wps">
             <w:drawing>
@@ -1154,13 +1049,11 @@
                             <w:r>
                               <w:rPr>
                                 <w:rFonts w:ascii="Arial" w:hAnsi="Arial"/>
-                                <w:b w:val="1"/>
-                                <w:bCs w:val="1"/>
-                                <w:color w:val="0432ff"/>
+                                <w:b/>
+                                <w:bCs/>
+                                <w:color w:val="0432FF"/>
                                 <w:sz w:val="26"/>
                                 <w:szCs w:val="26"/>
-                                <w:rtl w:val="0"/>
-                                <w:lang w:val="en-US"/>
                               </w:rPr>
                               <w:t>Personal/Custom Quote by the Persona</w:t>
                             </w:r>
@@ -1178,10 +1071,9 @@
           </mc:Choice>
           <mc:Fallback>
             <w:pict>
-              <v:shape id="_x0000_s1034" type="#_x0000_t202" style="visibility:visible;position:absolute;margin-left:22.2pt;margin-top:323.1pt;width:173.7pt;height:90.7pt;z-index:251667456;mso-position-horizontal:absolute;mso-position-horizontal-relative:page;mso-position-vertical:absolute;mso-position-vertical-relative:page;mso-wrap-distance-left:12.0pt;mso-wrap-distance-top:12.0pt;mso-wrap-distance-right:12.0pt;mso-wrap-distance-bottom:12.0pt;">
-                <v:fill on="f"/>
-                <v:stroke filltype="solid" color="#000000" opacity="100.0%" weight="0.5pt" dashstyle="solid" endcap="flat" miterlimit="400.0%" joinstyle="miter" linestyle="single" startarrow="none" startarrowwidth="medium" startarrowlength="medium" endarrow="none" endarrowwidth="medium" endarrowlength="medium"/>
-                <v:textbox>
+              <v:shape id="_x0000_s1031" type="#_x0000_t202" style="position:absolute;margin-left:22.25pt;margin-top:323.1pt;width:173.65pt;height:90.65pt;z-index:251667456;visibility:visible;mso-wrap-style:square;mso-wrap-distance-left:12pt;mso-wrap-distance-top:12pt;mso-wrap-distance-right:12pt;mso-wrap-distance-bottom:12pt;mso-position-horizontal:absolute;mso-position-horizontal-relative:page;mso-position-vertical:absolute;mso-position-vertical-relative:page;v-text-anchor:top" o:gfxdata="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" filled="f" strokeweight=".5pt">
+                <v:stroke miterlimit="4"/>
+                <v:textbox inset="4pt,4pt,4pt,4pt">
                   <w:txbxContent>
                     <w:p>
                       <w:pPr>
@@ -1190,20 +1082,18 @@
                       <w:r>
                         <w:rPr>
                           <w:rFonts w:ascii="Arial" w:hAnsi="Arial"/>
-                          <w:b w:val="1"/>
-                          <w:bCs w:val="1"/>
-                          <w:color w:val="0432ff"/>
+                          <w:b/>
+                          <w:bCs/>
+                          <w:color w:val="0432FF"/>
                           <w:sz w:val="26"/>
                           <w:szCs w:val="26"/>
-                          <w:rtl w:val="0"/>
-                          <w:lang w:val="en-US"/>
                         </w:rPr>
                         <w:t>Personal/Custom Quote by the Persona</w:t>
                       </w:r>
                     </w:p>
                   </w:txbxContent>
                 </v:textbox>
-                <w10:wrap type="none" side="bothSides" anchorx="page" anchory="page"/>
+                <w10:wrap anchorx="page" anchory="page"/>
               </v:shape>
             </w:pict>
           </mc:Fallback>
@@ -1211,75 +1101,78 @@
       </w:r>
     </w:p>
     <w:sectPr>
-      <w:headerReference w:type="default" r:id="rId8"/>
-      <w:footerReference w:type="default" r:id="rId9"/>
+      <w:headerReference w:type="default" r:id="rId12"/>
+      <w:footerReference w:type="default" r:id="rId13"/>
       <w:pgSz w:w="15840" w:h="12240" w:orient="landscape"/>
-      <w:pgMar w:top="1440" w:right="1440" w:bottom="1440" w:left="1440" w:header="720" w:footer="864"/>
-      <w:bidi w:val="0"/>
+      <w:pgMar w:top="1440" w:right="1440" w:bottom="1440" w:left="1440" w:header="720" w:footer="864" w:gutter="0"/>
+      <w:cols w:space="720"/>
     </w:sectPr>
   </w:body>
 </w:document>
 </file>
 
+<file path=word/endnotes.xml><?xml version="1.0" encoding="utf-8"?>
+<w:endnotes xmlns:wpc="http://schemas.microsoft.com/office/word/2010/wordprocessingCanvas" xmlns:cx="http://schemas.microsoft.com/office/drawing/2014/chartex" xmlns:cx1="http://schemas.microsoft.com/office/drawing/2015/9/8/chartex" xmlns:cx2="http://schemas.microsoft.com/office/drawing/2015/10/21/chartex" xmlns:cx3="http://schemas.microsoft.com/office/drawing/2016/5/9/chartex" xmlns:cx4="http://schemas.microsoft.com/office/drawing/2016/5/10/chartex" xmlns:cx5="http://schemas.microsoft.com/office/drawing/2016/5/11/chartex" xmlns:cx6="http://schemas.microsoft.com/office/drawing/2016/5/12/chartex" xmlns:cx7="http://schemas.microsoft.com/office/drawing/2016/5/13/chartex" xmlns:cx8="http://schemas.microsoft.com/office/drawing/2016/5/14/chartex" xmlns:mc="http://schemas.openxmlformats.org/markup-compatibility/2006" xmlns:aink="http://schemas.microsoft.com/office/drawing/2016/ink" xmlns:am3d="http://schemas.microsoft.com/office/drawing/2017/model3d" xmlns:o="urn:schemas-microsoft-com:office:office" xmlns:r="http://schemas.openxmlformats.org/officeDocument/2006/relationships" xmlns:m="http://schemas.openxmlformats.org/officeDocument/2006/math" xmlns:v="urn:schemas-microsoft-com:vml" xmlns:wp14="http://schemas.microsoft.com/office/word/2010/wordprocessingDrawing" xmlns:wp="http://schemas.openxmlformats.org/drawingml/2006/wordprocessingDrawing" xmlns:w10="urn:schemas-microsoft-com:office:word" xmlns:w="http://schemas.openxmlformats.org/wordprocessingml/2006/main" xmlns:w14="http://schemas.microsoft.com/office/word/2010/wordml" xmlns:w15="http://schemas.microsoft.com/office/word/2012/wordml" xmlns:w16cid="http://schemas.microsoft.com/office/word/2016/wordml/cid" xmlns:w16se="http://schemas.microsoft.com/office/word/2015/wordml/symex" xmlns:wpg="http://schemas.microsoft.com/office/word/2010/wordprocessingGroup" xmlns:wpi="http://schemas.microsoft.com/office/word/2010/wordprocessingInk" xmlns:wne="http://schemas.microsoft.com/office/word/2006/wordml" xmlns:wps="http://schemas.microsoft.com/office/word/2010/wordprocessingShape" mc:Ignorable="w14 w15 w16se w16cid wp14">
+  <w:endnote w:type="separator" w:id="-1">
+    <w:p>
+      <w:r>
+        <w:separator/>
+      </w:r>
+    </w:p>
+  </w:endnote>
+  <w:endnote w:type="continuationSeparator" w:id="0">
+    <w:p>
+      <w:r>
+        <w:continuationSeparator/>
+      </w:r>
+    </w:p>
+  </w:endnote>
+</w:endnotes>
+</file>
+
 <file path=word/footer1.xml><?xml version="1.0" encoding="utf-8"?>
-<w:ftr xmlns:r="http://schemas.openxmlformats.org/officeDocument/2006/relationships" xmlns:wp="http://schemas.openxmlformats.org/drawingml/2006/wordprocessingDrawing" xmlns:w="http://schemas.openxmlformats.org/wordprocessingml/2006/main" xmlns:w10="urn:schemas-microsoft-com:office:word" xmlns:w14="http://schemas.microsoft.com/office/word/2010/wordml" xmlns:wps="http://schemas.microsoft.com/office/word/2010/wordprocessingShape" xmlns:wpg="http://schemas.microsoft.com/office/word/2010/wordprocessingGroup" xmlns:mc="http://schemas.openxmlformats.org/markup-compatibility/2006" xmlns:v="urn:schemas-microsoft-com:vml" xmlns:o="urn:schemas-microsoft-com:office:office" xmlns:m="http://schemas.openxmlformats.org/officeDocument/2006/math" mc:Ignorable="w14">
-  <w:p>
-    <w:r/>
-  </w:p>
+<w:ftr xmlns:wpc="http://schemas.microsoft.com/office/word/2010/wordprocessingCanvas" xmlns:cx="http://schemas.microsoft.com/office/drawing/2014/chartex" xmlns:cx1="http://schemas.microsoft.com/office/drawing/2015/9/8/chartex" xmlns:cx2="http://schemas.microsoft.com/office/drawing/2015/10/21/chartex" xmlns:cx3="http://schemas.microsoft.com/office/drawing/2016/5/9/chartex" xmlns:cx4="http://schemas.microsoft.com/office/drawing/2016/5/10/chartex" xmlns:cx5="http://schemas.microsoft.com/office/drawing/2016/5/11/chartex" xmlns:cx6="http://schemas.microsoft.com/office/drawing/2016/5/12/chartex" xmlns:cx7="http://schemas.microsoft.com/office/drawing/2016/5/13/chartex" xmlns:cx8="http://schemas.microsoft.com/office/drawing/2016/5/14/chartex" xmlns:mc="http://schemas.openxmlformats.org/markup-compatibility/2006" xmlns:aink="http://schemas.microsoft.com/office/drawing/2016/ink" xmlns:am3d="http://schemas.microsoft.com/office/drawing/2017/model3d" xmlns:o="urn:schemas-microsoft-com:office:office" xmlns:r="http://schemas.openxmlformats.org/officeDocument/2006/relationships" xmlns:m="http://schemas.openxmlformats.org/officeDocument/2006/math" xmlns:v="urn:schemas-microsoft-com:vml" xmlns:wp14="http://schemas.microsoft.com/office/word/2010/wordprocessingDrawing" xmlns:wp="http://schemas.openxmlformats.org/drawingml/2006/wordprocessingDrawing" xmlns:w10="urn:schemas-microsoft-com:office:word" xmlns:w="http://schemas.openxmlformats.org/wordprocessingml/2006/main" xmlns:w14="http://schemas.microsoft.com/office/word/2010/wordml" xmlns:w15="http://schemas.microsoft.com/office/word/2012/wordml" xmlns:w16cid="http://schemas.microsoft.com/office/word/2016/wordml/cid" xmlns:w16se="http://schemas.microsoft.com/office/word/2015/wordml/symex" xmlns:wpg="http://schemas.microsoft.com/office/word/2010/wordprocessingGroup" xmlns:wpi="http://schemas.microsoft.com/office/word/2010/wordprocessingInk" xmlns:wne="http://schemas.microsoft.com/office/word/2006/wordml" xmlns:wps="http://schemas.microsoft.com/office/word/2010/wordprocessingShape" mc:Ignorable="w14 w15 w16se w16cid wp14">
+  <w:p/>
 </w:ftr>
 </file>
 
+<file path=word/footnotes.xml><?xml version="1.0" encoding="utf-8"?>
+<w:footnotes xmlns:wpc="http://schemas.microsoft.com/office/word/2010/wordprocessingCanvas" xmlns:cx="http://schemas.microsoft.com/office/drawing/2014/chartex" xmlns:cx1="http://schemas.microsoft.com/office/drawing/2015/9/8/chartex" xmlns:cx2="http://schemas.microsoft.com/office/drawing/2015/10/21/chartex" xmlns:cx3="http://schemas.microsoft.com/office/drawing/2016/5/9/chartex" xmlns:cx4="http://schemas.microsoft.com/office/drawing/2016/5/10/chartex" xmlns:cx5="http://schemas.microsoft.com/office/drawing/2016/5/11/chartex" xmlns:cx6="http://schemas.microsoft.com/office/drawing/2016/5/12/chartex" xmlns:cx7="http://schemas.microsoft.com/office/drawing/2016/5/13/chartex" xmlns:cx8="http://schemas.microsoft.com/office/drawing/2016/5/14/chartex" xmlns:mc="http://schemas.openxmlformats.org/markup-compatibility/2006" xmlns:aink="http://schemas.microsoft.com/office/drawing/2016/ink" xmlns:am3d="http://schemas.microsoft.com/office/drawing/2017/model3d" xmlns:o="urn:schemas-microsoft-com:office:office" xmlns:r="http://schemas.openxmlformats.org/officeDocument/2006/relationships" xmlns:m="http://schemas.openxmlformats.org/officeDocument/2006/math" xmlns:v="urn:schemas-microsoft-com:vml" xmlns:wp14="http://schemas.microsoft.com/office/word/2010/wordprocessingDrawing" xmlns:wp="http://schemas.openxmlformats.org/drawingml/2006/wordprocessingDrawing" xmlns:w10="urn:schemas-microsoft-com:office:word" xmlns:w="http://schemas.openxmlformats.org/wordprocessingml/2006/main" xmlns:w14="http://schemas.microsoft.com/office/word/2010/wordml" xmlns:w15="http://schemas.microsoft.com/office/word/2012/wordml" xmlns:w16cid="http://schemas.microsoft.com/office/word/2016/wordml/cid" xmlns:w16se="http://schemas.microsoft.com/office/word/2015/wordml/symex" xmlns:wpg="http://schemas.microsoft.com/office/word/2010/wordprocessingGroup" xmlns:wpi="http://schemas.microsoft.com/office/word/2010/wordprocessingInk" xmlns:wne="http://schemas.microsoft.com/office/word/2006/wordml" xmlns:wps="http://schemas.microsoft.com/office/word/2010/wordprocessingShape" mc:Ignorable="w14 w15 w16se w16cid wp14">
+  <w:footnote w:type="separator" w:id="-1">
+    <w:p>
+      <w:r>
+        <w:separator/>
+      </w:r>
+    </w:p>
+  </w:footnote>
+  <w:footnote w:type="continuationSeparator" w:id="0">
+    <w:p>
+      <w:r>
+        <w:continuationSeparator/>
+      </w:r>
+    </w:p>
+  </w:footnote>
+</w:footnotes>
+</file>
+
 <file path=word/header1.xml><?xml version="1.0" encoding="utf-8"?>
-<w:hdr xmlns:r="http://schemas.openxmlformats.org/officeDocument/2006/relationships" xmlns:wp="http://schemas.openxmlformats.org/drawingml/2006/wordprocessingDrawing" xmlns:w="http://schemas.openxmlformats.org/wordprocessingml/2006/main" xmlns:w10="urn:schemas-microsoft-com:office:word" xmlns:w14="http://schemas.microsoft.com/office/word/2010/wordml" xmlns:wps="http://schemas.microsoft.com/office/word/2010/wordprocessingShape" xmlns:wpg="http://schemas.microsoft.com/office/word/2010/wordprocessingGroup" xmlns:mc="http://schemas.openxmlformats.org/markup-compatibility/2006" xmlns:v="urn:schemas-microsoft-com:vml" xmlns:o="urn:schemas-microsoft-com:office:office" xmlns:m="http://schemas.openxmlformats.org/officeDocument/2006/math" mc:Ignorable="w14">
-  <w:p>
-    <w:r/>
-  </w:p>
+<w:hdr xmlns:wpc="http://schemas.microsoft.com/office/word/2010/wordprocessingCanvas" xmlns:cx="http://schemas.microsoft.com/office/drawing/2014/chartex" xmlns:cx1="http://schemas.microsoft.com/office/drawing/2015/9/8/chartex" xmlns:cx2="http://schemas.microsoft.com/office/drawing/2015/10/21/chartex" xmlns:cx3="http://schemas.microsoft.com/office/drawing/2016/5/9/chartex" xmlns:cx4="http://schemas.microsoft.com/office/drawing/2016/5/10/chartex" xmlns:cx5="http://schemas.microsoft.com/office/drawing/2016/5/11/chartex" xmlns:cx6="http://schemas.microsoft.com/office/drawing/2016/5/12/chartex" xmlns:cx7="http://schemas.microsoft.com/office/drawing/2016/5/13/chartex" xmlns:cx8="http://schemas.microsoft.com/office/drawing/2016/5/14/chartex" xmlns:mc="http://schemas.openxmlformats.org/markup-compatibility/2006" xmlns:aink="http://schemas.microsoft.com/office/drawing/2016/ink" xmlns:am3d="http://schemas.microsoft.com/office/drawing/2017/model3d" xmlns:o="urn:schemas-microsoft-com:office:office" xmlns:r="http://schemas.openxmlformats.org/officeDocument/2006/relationships" xmlns:m="http://schemas.openxmlformats.org/officeDocument/2006/math" xmlns:v="urn:schemas-microsoft-com:vml" xmlns:wp14="http://schemas.microsoft.com/office/word/2010/wordprocessingDrawing" xmlns:wp="http://schemas.openxmlformats.org/drawingml/2006/wordprocessingDrawing" xmlns:w10="urn:schemas-microsoft-com:office:word" xmlns:w="http://schemas.openxmlformats.org/wordprocessingml/2006/main" xmlns:w14="http://schemas.microsoft.com/office/word/2010/wordml" xmlns:w15="http://schemas.microsoft.com/office/word/2012/wordml" xmlns:w16cid="http://schemas.microsoft.com/office/word/2016/wordml/cid" xmlns:w16se="http://schemas.microsoft.com/office/word/2015/wordml/symex" xmlns:wpg="http://schemas.microsoft.com/office/word/2010/wordprocessingGroup" xmlns:wpi="http://schemas.microsoft.com/office/word/2010/wordprocessingInk" xmlns:wne="http://schemas.microsoft.com/office/word/2006/wordml" xmlns:wps="http://schemas.microsoft.com/office/word/2010/wordprocessingShape" mc:Ignorable="w14 w15 w16se w16cid wp14">
+  <w:p/>
 </w:hdr>
 </file>
 
 <file path=word/styles.xml><?xml version="1.0" encoding="utf-8"?>
-<w:styles xmlns:w="http://schemas.openxmlformats.org/wordprocessingml/2006/main" xmlns:mc="http://schemas.openxmlformats.org/markup-compatibility/2006" xmlns:w14="http://schemas.microsoft.com/office/word/2010/wordml" mc:Ignorable="w14">
+<w:styles xmlns:mc="http://schemas.openxmlformats.org/markup-compatibility/2006" xmlns:r="http://schemas.openxmlformats.org/officeDocument/2006/relationships" xmlns:w="http://schemas.openxmlformats.org/wordprocessingml/2006/main" xmlns:w14="http://schemas.microsoft.com/office/word/2010/wordml" xmlns:w15="http://schemas.microsoft.com/office/word/2012/wordml" xmlns:w16cid="http://schemas.microsoft.com/office/word/2016/wordml/cid" xmlns:w16se="http://schemas.microsoft.com/office/word/2015/wordml/symex" mc:Ignorable="w14 w15 w16se w16cid">
   <w:docDefaults>
     <w:rPrDefault>
       <w:rPr>
-        <w:rFonts w:ascii="Times New Roman" w:cs="Times New Roman" w:hAnsi="Times New Roman" w:eastAsia="Arial Unicode MS"/>
-        <w:b w:val="0"/>
-        <w:bCs w:val="0"/>
-        <w:i w:val="0"/>
-        <w:iCs w:val="0"/>
-        <w:caps w:val="0"/>
-        <w:smallCaps w:val="0"/>
-        <w:strike w:val="0"/>
-        <w:dstrike w:val="0"/>
-        <w:outline w:val="0"/>
-        <w:emboss w:val="0"/>
-        <w:imprint w:val="0"/>
-        <w:vanish w:val="0"/>
-        <w:color w:val="auto"/>
-        <w:spacing w:val="0"/>
-        <w:w w:val="100"/>
-        <w:kern w:val="0"/>
-        <w:position w:val="0"/>
-        <w:sz w:val="20"/>
-        <w:szCs w:val="20"/>
-        <w:u w:val="none" w:color="auto"/>
+        <w:rFonts w:ascii="Times New Roman" w:eastAsia="Arial Unicode MS" w:hAnsi="Times New Roman" w:cs="Times New Roman"/>
         <w:bdr w:val="nil"/>
-        <w:vertAlign w:val="baseline"/>
-        <w:lang/>
+        <w:lang w:val="en-US" w:eastAsia="en-US" w:bidi="ar-SA"/>
       </w:rPr>
     </w:rPrDefault>
     <w:pPrDefault>
       <w:pPr>
-        <w:keepNext w:val="0"/>
-        <w:keepLines w:val="0"/>
-        <w:pageBreakBefore w:val="0"/>
-        <w:framePr w:anchorLock="0" w:w="0" w:h="0" w:vSpace="0" w:hSpace="0" w:xAlign="left" w:y="0" w:hRule="exact" w:vAnchor="margin"/>
-        <w:widowControl w:val="1"/>
-        <w:numPr>
-          <w:ilvl w:val="0"/>
-          <w:numId w:val="0"/>
-        </w:numPr>
-        <w:suppressLineNumbers w:val="0"/>
         <w:pBdr>
           <w:top w:val="nil"/>
           <w:left w:val="nil"/>
@@ -1288,28 +1181,419 @@
           <w:between w:val="nil"/>
           <w:bar w:val="nil"/>
         </w:pBdr>
-        <w:shd w:val="clear" w:color="auto" w:fill="auto"/>
-        <w:suppressAutoHyphens w:val="0"/>
-        <w:spacing w:before="0" w:beforeAutospacing="0" w:after="0" w:afterAutospacing="0" w:line="240" w:lineRule="auto"/>
-        <w:ind w:left="0" w:right="0" w:firstLine="0"/>
-        <w:jc w:val="left"/>
-        <w:outlineLvl w:val="9"/>
       </w:pPr>
     </w:pPrDefault>
   </w:docDefaults>
+  <w:latentStyles w:defLockedState="0" w:defUIPriority="99" w:defSemiHidden="0" w:defUnhideWhenUsed="0" w:defQFormat="0" w:count="375">
+    <w:lsdException w:name="Normal" w:uiPriority="0" w:qFormat="1"/>
+    <w:lsdException w:name="heading 1" w:uiPriority="9" w:qFormat="1"/>
+    <w:lsdException w:name="heading 2" w:semiHidden="1" w:uiPriority="9" w:unhideWhenUsed="1" w:qFormat="1"/>
+    <w:lsdException w:name="heading 3" w:semiHidden="1" w:uiPriority="9" w:unhideWhenUsed="1" w:qFormat="1"/>
+    <w:lsdException w:name="heading 4" w:semiHidden="1" w:uiPriority="9" w:unhideWhenUsed="1" w:qFormat="1"/>
+    <w:lsdException w:name="heading 5" w:semiHidden="1" w:uiPriority="9" w:unhideWhenUsed="1" w:qFormat="1"/>
+    <w:lsdException w:name="heading 6" w:semiHidden="1" w:uiPriority="9" w:unhideWhenUsed="1" w:qFormat="1"/>
+    <w:lsdException w:name="heading 7" w:semiHidden="1" w:uiPriority="9" w:unhideWhenUsed="1" w:qFormat="1"/>
+    <w:lsdException w:name="heading 8" w:semiHidden="1" w:uiPriority="9" w:unhideWhenUsed="1" w:qFormat="1"/>
+    <w:lsdException w:name="heading 9" w:semiHidden="1" w:uiPriority="9" w:unhideWhenUsed="1" w:qFormat="1"/>
+    <w:lsdException w:name="index 1" w:semiHidden="1" w:unhideWhenUsed="1"/>
+    <w:lsdException w:name="index 2" w:semiHidden="1" w:unhideWhenUsed="1"/>
+    <w:lsdException w:name="index 3" w:semiHidden="1" w:unhideWhenUsed="1"/>
+    <w:lsdException w:name="index 4" w:semiHidden="1" w:unhideWhenUsed="1"/>
+    <w:lsdException w:name="index 5" w:semiHidden="1" w:unhideWhenUsed="1"/>
+    <w:lsdException w:name="index 6" w:semiHidden="1" w:unhideWhenUsed="1"/>
+    <w:lsdException w:name="index 7" w:semiHidden="1" w:unhideWhenUsed="1"/>
+    <w:lsdException w:name="index 8" w:semiHidden="1" w:unhideWhenUsed="1"/>
+    <w:lsdException w:name="index 9" w:semiHidden="1" w:unhideWhenUsed="1"/>
+    <w:lsdException w:name="toc 1" w:semiHidden="1" w:uiPriority="39" w:unhideWhenUsed="1"/>
+    <w:lsdException w:name="toc 2" w:semiHidden="1" w:uiPriority="39" w:unhideWhenUsed="1"/>
+    <w:lsdException w:name="toc 3" w:semiHidden="1" w:uiPriority="39" w:unhideWhenUsed="1"/>
+    <w:lsdException w:name="toc 4" w:semiHidden="1" w:uiPriority="39" w:unhideWhenUsed="1"/>
+    <w:lsdException w:name="toc 5" w:semiHidden="1" w:uiPriority="39" w:unhideWhenUsed="1"/>
+    <w:lsdException w:name="toc 6" w:semiHidden="1" w:uiPriority="39" w:unhideWhenUsed="1"/>
+    <w:lsdException w:name="toc 7" w:semiHidden="1" w:uiPriority="39" w:unhideWhenUsed="1"/>
+    <w:lsdException w:name="toc 8" w:semiHidden="1" w:uiPriority="39" w:unhideWhenUsed="1"/>
+    <w:lsdException w:name="toc 9" w:semiHidden="1" w:uiPriority="39" w:unhideWhenUsed="1"/>
+    <w:lsdException w:name="Normal Indent" w:semiHidden="1" w:unhideWhenUsed="1"/>
+    <w:lsdException w:name="footnote text" w:semiHidden="1" w:unhideWhenUsed="1"/>
+    <w:lsdException w:name="annotation text" w:semiHidden="1" w:unhideWhenUsed="1"/>
+    <w:lsdException w:name="header" w:semiHidden="1" w:unhideWhenUsed="1"/>
+    <w:lsdException w:name="footer" w:semiHidden="1" w:unhideWhenUsed="1"/>
+    <w:lsdException w:name="index heading" w:semiHidden="1" w:unhideWhenUsed="1"/>
+    <w:lsdException w:name="caption" w:semiHidden="1" w:uiPriority="35" w:unhideWhenUsed="1" w:qFormat="1"/>
+    <w:lsdException w:name="table of figures" w:semiHidden="1" w:unhideWhenUsed="1"/>
+    <w:lsdException w:name="envelope address" w:semiHidden="1" w:unhideWhenUsed="1"/>
+    <w:lsdException w:name="envelope return" w:semiHidden="1" w:unhideWhenUsed="1"/>
+    <w:lsdException w:name="footnote reference" w:semiHidden="1" w:unhideWhenUsed="1"/>
+    <w:lsdException w:name="annotation reference" w:semiHidden="1" w:unhideWhenUsed="1"/>
+    <w:lsdException w:name="line number" w:semiHidden="1" w:unhideWhenUsed="1"/>
+    <w:lsdException w:name="page number" w:semiHidden="1" w:unhideWhenUsed="1"/>
+    <w:lsdException w:name="endnote reference" w:semiHidden="1" w:unhideWhenUsed="1"/>
+    <w:lsdException w:name="endnote text" w:semiHidden="1" w:unhideWhenUsed="1"/>
+    <w:lsdException w:name="table of authorities" w:semiHidden="1" w:unhideWhenUsed="1"/>
+    <w:lsdException w:name="macro" w:semiHidden="1" w:unhideWhenUsed="1"/>
+    <w:lsdException w:name="toa heading" w:semiHidden="1" w:unhideWhenUsed="1"/>
+    <w:lsdException w:name="List" w:semiHidden="1" w:unhideWhenUsed="1"/>
+    <w:lsdException w:name="List Bullet" w:semiHidden="1" w:unhideWhenUsed="1"/>
+    <w:lsdException w:name="List Number" w:semiHidden="1" w:unhideWhenUsed="1"/>
+    <w:lsdException w:name="List 2" w:semiHidden="1" w:unhideWhenUsed="1"/>
+    <w:lsdException w:name="List 3" w:semiHidden="1" w:unhideWhenUsed="1"/>
+    <w:lsdException w:name="List 4" w:semiHidden="1" w:unhideWhenUsed="1"/>
+    <w:lsdException w:name="List 5" w:semiHidden="1" w:unhideWhenUsed="1"/>
+    <w:lsdException w:name="List Bullet 2" w:semiHidden="1" w:unhideWhenUsed="1"/>
+    <w:lsdException w:name="List Bullet 3" w:semiHidden="1" w:unhideWhenUsed="1"/>
+    <w:lsdException w:name="List Bullet 4" w:semiHidden="1" w:unhideWhenUsed="1"/>
+    <w:lsdException w:name="List Bullet 5" w:semiHidden="1" w:unhideWhenUsed="1"/>
+    <w:lsdException w:name="List Number 2" w:semiHidden="1" w:unhideWhenUsed="1"/>
+    <w:lsdException w:name="List Number 3" w:semiHidden="1" w:unhideWhenUsed="1"/>
+    <w:lsdException w:name="List Number 4" w:semiHidden="1" w:unhideWhenUsed="1"/>
+    <w:lsdException w:name="List Number 5" w:semiHidden="1" w:unhideWhenUsed="1"/>
+    <w:lsdException w:name="Title" w:uiPriority="10" w:qFormat="1"/>
+    <w:lsdException w:name="Closing" w:semiHidden="1" w:unhideWhenUsed="1"/>
+    <w:lsdException w:name="Signature" w:semiHidden="1" w:unhideWhenUsed="1"/>
+    <w:lsdException w:name="Default Paragraph Font" w:semiHidden="1" w:uiPriority="1" w:unhideWhenUsed="1"/>
+    <w:lsdException w:name="Body Text" w:semiHidden="1" w:unhideWhenUsed="1"/>
+    <w:lsdException w:name="Body Text Indent" w:semiHidden="1" w:unhideWhenUsed="1"/>
+    <w:lsdException w:name="List Continue" w:semiHidden="1" w:unhideWhenUsed="1"/>
+    <w:lsdException w:name="List Continue 2" w:semiHidden="1" w:unhideWhenUsed="1"/>
+    <w:lsdException w:name="List Continue 3" w:semiHidden="1" w:unhideWhenUsed="1"/>
+    <w:lsdException w:name="List Continue 4" w:semiHidden="1" w:unhideWhenUsed="1"/>
+    <w:lsdException w:name="List Continue 5" w:semiHidden="1" w:unhideWhenUsed="1"/>
+    <w:lsdException w:name="Message Header" w:semiHidden="1" w:unhideWhenUsed="1"/>
+    <w:lsdException w:name="Subtitle" w:uiPriority="11" w:qFormat="1"/>
+    <w:lsdException w:name="Salutation" w:semiHidden="1" w:unhideWhenUsed="1"/>
+    <w:lsdException w:name="Date" w:semiHidden="1" w:unhideWhenUsed="1"/>
+    <w:lsdException w:name="Body Text First Indent" w:semiHidden="1" w:unhideWhenUsed="1"/>
+    <w:lsdException w:name="Body Text First Indent 2" w:semiHidden="1" w:unhideWhenUsed="1"/>
+    <w:lsdException w:name="Note Heading" w:semiHidden="1" w:unhideWhenUsed="1"/>
+    <w:lsdException w:name="Body Text 2" w:semiHidden="1" w:unhideWhenUsed="1"/>
+    <w:lsdException w:name="Body Text 3" w:semiHidden="1" w:unhideWhenUsed="1"/>
+    <w:lsdException w:name="Body Text Indent 2" w:semiHidden="1" w:unhideWhenUsed="1"/>
+    <w:lsdException w:name="Body Text Indent 3" w:semiHidden="1" w:unhideWhenUsed="1"/>
+    <w:lsdException w:name="Block Text" w:semiHidden="1" w:unhideWhenUsed="1"/>
+    <w:lsdException w:name="Hyperlink" w:semiHidden="1" w:unhideWhenUsed="1"/>
+    <w:lsdException w:name="FollowedHyperlink" w:semiHidden="1" w:unhideWhenUsed="1"/>
+    <w:lsdException w:name="Strong" w:uiPriority="22" w:qFormat="1"/>
+    <w:lsdException w:name="Emphasis" w:uiPriority="20" w:qFormat="1"/>
+    <w:lsdException w:name="Document Map" w:semiHidden="1" w:unhideWhenUsed="1"/>
+    <w:lsdException w:name="Plain Text" w:semiHidden="1" w:unhideWhenUsed="1"/>
+    <w:lsdException w:name="E-mail Signature" w:semiHidden="1" w:unhideWhenUsed="1"/>
+    <w:lsdException w:name="HTML Top of Form" w:semiHidden="1" w:unhideWhenUsed="1"/>
+    <w:lsdException w:name="HTML Bottom of Form" w:semiHidden="1" w:unhideWhenUsed="1"/>
+    <w:lsdException w:name="Normal (Web)" w:semiHidden="1" w:unhideWhenUsed="1"/>
+    <w:lsdException w:name="HTML Acronym" w:semiHidden="1" w:unhideWhenUsed="1"/>
+    <w:lsdException w:name="HTML Address" w:semiHidden="1" w:unhideWhenUsed="1"/>
+    <w:lsdException w:name="HTML Cite" w:semiHidden="1" w:unhideWhenUsed="1"/>
+    <w:lsdException w:name="HTML Code" w:semiHidden="1" w:unhideWhenUsed="1"/>
+    <w:lsdException w:name="HTML Definition" w:semiHidden="1" w:unhideWhenUsed="1"/>
+    <w:lsdException w:name="HTML Keyboard" w:semiHidden="1" w:unhideWhenUsed="1"/>
+    <w:lsdException w:name="HTML Preformatted" w:semiHidden="1" w:unhideWhenUsed="1"/>
+    <w:lsdException w:name="HTML Sample" w:semiHidden="1" w:unhideWhenUsed="1"/>
+    <w:lsdException w:name="HTML Typewriter" w:semiHidden="1" w:unhideWhenUsed="1"/>
+    <w:lsdException w:name="HTML Variable" w:semiHidden="1" w:unhideWhenUsed="1"/>
+    <w:lsdException w:name="Normal Table" w:semiHidden="1" w:unhideWhenUsed="1"/>
+    <w:lsdException w:name="annotation subject" w:semiHidden="1" w:unhideWhenUsed="1"/>
+    <w:lsdException w:name="No List" w:semiHidden="1" w:unhideWhenUsed="1"/>
+    <w:lsdException w:name="Outline List 1" w:semiHidden="1" w:unhideWhenUsed="1"/>
+    <w:lsdException w:name="Outline List 2" w:semiHidden="1" w:unhideWhenUsed="1"/>
+    <w:lsdException w:name="Outline List 3" w:semiHidden="1" w:unhideWhenUsed="1"/>
+    <w:lsdException w:name="Table Simple 1" w:semiHidden="1" w:unhideWhenUsed="1"/>
+    <w:lsdException w:name="Table Simple 2" w:semiHidden="1" w:unhideWhenUsed="1"/>
+    <w:lsdException w:name="Table Simple 3" w:semiHidden="1" w:unhideWhenUsed="1"/>
+    <w:lsdException w:name="Table Classic 1" w:semiHidden="1" w:unhideWhenUsed="1"/>
+    <w:lsdException w:name="Table Classic 2" w:semiHidden="1" w:unhideWhenUsed="1"/>
+    <w:lsdException w:name="Table Classic 3" w:semiHidden="1" w:unhideWhenUsed="1"/>
+    <w:lsdException w:name="Table Classic 4" w:semiHidden="1" w:unhideWhenUsed="1"/>
+    <w:lsdException w:name="Table Colorful 1" w:semiHidden="1" w:unhideWhenUsed="1"/>
+    <w:lsdException w:name="Table Colorful 2" w:semiHidden="1" w:unhideWhenUsed="1"/>
+    <w:lsdException w:name="Table Colorful 3" w:semiHidden="1" w:unhideWhenUsed="1"/>
+    <w:lsdException w:name="Table Columns 1" w:semiHidden="1" w:unhideWhenUsed="1"/>
+    <w:lsdException w:name="Table Columns 2" w:semiHidden="1" w:unhideWhenUsed="1"/>
+    <w:lsdException w:name="Table Columns 3" w:semiHidden="1" w:unhideWhenUsed="1"/>
+    <w:lsdException w:name="Table Columns 4" w:semiHidden="1" w:unhideWhenUsed="1"/>
+    <w:lsdException w:name="Table Columns 5" w:semiHidden="1" w:unhideWhenUsed="1"/>
+    <w:lsdException w:name="Table Grid 1" w:semiHidden="1" w:unhideWhenUsed="1"/>
+    <w:lsdException w:name="Table Grid 2" w:semiHidden="1" w:unhideWhenUsed="1"/>
+    <w:lsdException w:name="Table Grid 3" w:semiHidden="1" w:unhideWhenUsed="1"/>
+    <w:lsdException w:name="Table Grid 4" w:semiHidden="1" w:unhideWhenUsed="1"/>
+    <w:lsdException w:name="Table Grid 5" w:semiHidden="1" w:unhideWhenUsed="1"/>
+    <w:lsdException w:name="Table Grid 6" w:semiHidden="1" w:unhideWhenUsed="1"/>
+    <w:lsdException w:name="Table Grid 7" w:semiHidden="1" w:unhideWhenUsed="1"/>
+    <w:lsdException w:name="Table Grid 8" w:semiHidden="1" w:unhideWhenUsed="1"/>
+    <w:lsdException w:name="Table List 1" w:semiHidden="1" w:unhideWhenUsed="1"/>
+    <w:lsdException w:name="Table List 2" w:semiHidden="1" w:unhideWhenUsed="1"/>
+    <w:lsdException w:name="Table List 3" w:semiHidden="1" w:unhideWhenUsed="1"/>
+    <w:lsdException w:name="Table List 4" w:semiHidden="1" w:unhideWhenUsed="1"/>
+    <w:lsdException w:name="Table List 5" w:semiHidden="1" w:unhideWhenUsed="1"/>
+    <w:lsdException w:name="Table List 6" w:semiHidden="1" w:unhideWhenUsed="1"/>
+    <w:lsdException w:name="Table List 7" w:semiHidden="1" w:unhideWhenUsed="1"/>
+    <w:lsdException w:name="Table List 8" w:semiHidden="1" w:unhideWhenUsed="1"/>
+    <w:lsdException w:name="Table 3D effects 1" w:semiHidden="1" w:unhideWhenUsed="1"/>
+    <w:lsdException w:name="Table 3D effects 2" w:semiHidden="1" w:unhideWhenUsed="1"/>
+    <w:lsdException w:name="Table 3D effects 3" w:semiHidden="1" w:unhideWhenUsed="1"/>
+    <w:lsdException w:name="Table Contemporary" w:semiHidden="1" w:unhideWhenUsed="1"/>
+    <w:lsdException w:name="Table Elegant" w:semiHidden="1" w:unhideWhenUsed="1"/>
+    <w:lsdException w:name="Table Professional" w:semiHidden="1" w:unhideWhenUsed="1"/>
+    <w:lsdException w:name="Table Subtle 1" w:semiHidden="1" w:unhideWhenUsed="1"/>
+    <w:lsdException w:name="Table Subtle 2" w:semiHidden="1" w:unhideWhenUsed="1"/>
+    <w:lsdException w:name="Table Web 1" w:semiHidden="1" w:unhideWhenUsed="1"/>
+    <w:lsdException w:name="Table Web 2" w:semiHidden="1" w:unhideWhenUsed="1"/>
+    <w:lsdException w:name="Table Web 3" w:semiHidden="1" w:unhideWhenUsed="1"/>
+    <w:lsdException w:name="Balloon Text" w:semiHidden="1" w:unhideWhenUsed="1"/>
+    <w:lsdException w:name="Table Grid" w:uiPriority="39"/>
+    <w:lsdException w:name="Table Theme" w:semiHidden="1" w:unhideWhenUsed="1"/>
+    <w:lsdException w:name="Placeholder Text" w:semiHidden="1"/>
+    <w:lsdException w:name="No Spacing" w:uiPriority="1" w:qFormat="1"/>
+    <w:lsdException w:name="Light Shading" w:uiPriority="60"/>
+    <w:lsdException w:name="Light List" w:uiPriority="61"/>
+    <w:lsdException w:name="Light Grid" w:uiPriority="62"/>
+    <w:lsdException w:name="Medium Shading 1" w:uiPriority="63"/>
+    <w:lsdException w:name="Medium Shading 2" w:uiPriority="64"/>
+    <w:lsdException w:name="Medium List 1" w:uiPriority="65"/>
+    <w:lsdException w:name="Medium List 2" w:uiPriority="66"/>
+    <w:lsdException w:name="Medium Grid 1" w:uiPriority="67"/>
+    <w:lsdException w:name="Medium Grid 2" w:uiPriority="68"/>
+    <w:lsdException w:name="Medium Grid 3" w:uiPriority="69"/>
+    <w:lsdException w:name="Dark List" w:uiPriority="70"/>
+    <w:lsdException w:name="Colorful Shading" w:uiPriority="71"/>
+    <w:lsdException w:name="Colorful List" w:uiPriority="72"/>
+    <w:lsdException w:name="Colorful Grid" w:uiPriority="73"/>
+    <w:lsdException w:name="Light Shading Accent 1" w:uiPriority="60"/>
+    <w:lsdException w:name="Light List Accent 1" w:uiPriority="61"/>
+    <w:lsdException w:name="Light Grid Accent 1" w:uiPriority="62"/>
+    <w:lsdException w:name="Medium Shading 1 Accent 1" w:uiPriority="63"/>
+    <w:lsdException w:name="Medium Shading 2 Accent 1" w:uiPriority="64"/>
+    <w:lsdException w:name="Medium List 1 Accent 1" w:uiPriority="65"/>
+    <w:lsdException w:name="Revision" w:semiHidden="1"/>
+    <w:lsdException w:name="List Paragraph" w:uiPriority="34" w:qFormat="1"/>
+    <w:lsdException w:name="Quote" w:uiPriority="29" w:qFormat="1"/>
+    <w:lsdException w:name="Intense Quote" w:uiPriority="30" w:qFormat="1"/>
+    <w:lsdException w:name="Medium List 2 Accent 1" w:uiPriority="66"/>
+    <w:lsdException w:name="Medium Grid 1 Accent 1" w:uiPriority="67"/>
+    <w:lsdException w:name="Medium Grid 2 Accent 1" w:uiPriority="68"/>
+    <w:lsdException w:name="Medium Grid 3 Accent 1" w:uiPriority="69"/>
+    <w:lsdException w:name="Dark List Accent 1" w:uiPriority="70"/>
+    <w:lsdException w:name="Colorful Shading Accent 1" w:uiPriority="71"/>
+    <w:lsdException w:name="Colorful List Accent 1" w:uiPriority="72"/>
+    <w:lsdException w:name="Colorful Grid Accent 1" w:uiPriority="73"/>
+    <w:lsdException w:name="Light Shading Accent 2" w:uiPriority="60"/>
+    <w:lsdException w:name="Light List Accent 2" w:uiPriority="61"/>
+    <w:lsdException w:name="Light Grid Accent 2" w:uiPriority="62"/>
+    <w:lsdException w:name="Medium Shading 1 Accent 2" w:uiPriority="63"/>
+    <w:lsdException w:name="Medium Shading 2 Accent 2" w:uiPriority="64"/>
+    <w:lsdException w:name="Medium List 1 Accent 2" w:uiPriority="65"/>
+    <w:lsdException w:name="Medium List 2 Accent 2" w:uiPriority="66"/>
+    <w:lsdException w:name="Medium Grid 1 Accent 2" w:uiPriority="67"/>
+    <w:lsdException w:name="Medium Grid 2 Accent 2" w:uiPriority="68"/>
+    <w:lsdException w:name="Medium Grid 3 Accent 2" w:uiPriority="69"/>
+    <w:lsdException w:name="Dark List Accent 2" w:uiPriority="70"/>
+    <w:lsdException w:name="Colorful Shading Accent 2" w:uiPriority="71"/>
+    <w:lsdException w:name="Colorful List Accent 2" w:uiPriority="72"/>
+    <w:lsdException w:name="Colorful Grid Accent 2" w:uiPriority="73"/>
+    <w:lsdException w:name="Light Shading Accent 3" w:uiPriority="60"/>
+    <w:lsdException w:name="Light List Accent 3" w:uiPriority="61"/>
+    <w:lsdException w:name="Light Grid Accent 3" w:uiPriority="62"/>
+    <w:lsdException w:name="Medium Shading 1 Accent 3" w:uiPriority="63"/>
+    <w:lsdException w:name="Medium Shading 2 Accent 3" w:uiPriority="64"/>
+    <w:lsdException w:name="Medium List 1 Accent 3" w:uiPriority="65"/>
+    <w:lsdException w:name="Medium List 2 Accent 3" w:uiPriority="66"/>
+    <w:lsdException w:name="Medium Grid 1 Accent 3" w:uiPriority="67"/>
+    <w:lsdException w:name="Medium Grid 2 Accent 3" w:uiPriority="68"/>
+    <w:lsdException w:name="Medium Grid 3 Accent 3" w:uiPriority="69"/>
+    <w:lsdException w:name="Dark List Accent 3" w:uiPriority="70"/>
+    <w:lsdException w:name="Colorful Shading Accent 3" w:uiPriority="71"/>
+    <w:lsdException w:name="Colorful List Accent 3" w:uiPriority="72"/>
+    <w:lsdException w:name="Colorful Grid Accent 3" w:uiPriority="73"/>
+    <w:lsdException w:name="Light Shading Accent 4" w:uiPriority="60"/>
+    <w:lsdException w:name="Light List Accent 4" w:uiPriority="61"/>
+    <w:lsdException w:name="Light Grid Accent 4" w:uiPriority="62"/>
+    <w:lsdException w:name="Medium Shading 1 Accent 4" w:uiPriority="63"/>
+    <w:lsdException w:name="Medium Shading 2 Accent 4" w:uiPriority="64"/>
+    <w:lsdException w:name="Medium List 1 Accent 4" w:uiPriority="65"/>
+    <w:lsdException w:name="Medium List 2 Accent 4" w:uiPriority="66"/>
+    <w:lsdException w:name="Medium Grid 1 Accent 4" w:uiPriority="67"/>
+    <w:lsdException w:name="Medium Grid 2 Accent 4" w:uiPriority="68"/>
+    <w:lsdException w:name="Medium Grid 3 Accent 4" w:uiPriority="69"/>
+    <w:lsdException w:name="Dark List Accent 4" w:uiPriority="70"/>
+    <w:lsdException w:name="Colorful Shading Accent 4" w:uiPriority="71"/>
+    <w:lsdException w:name="Colorful List Accent 4" w:uiPriority="72"/>
+    <w:lsdException w:name="Colorful Grid Accent 4" w:uiPriority="73"/>
+    <w:lsdException w:name="Light Shading Accent 5" w:uiPriority="60"/>
+    <w:lsdException w:name="Light List Accent 5" w:uiPriority="61"/>
+    <w:lsdException w:name="Light Grid Accent 5" w:uiPriority="62"/>
+    <w:lsdException w:name="Medium Shading 1 Accent 5" w:uiPriority="63"/>
+    <w:lsdException w:name="Medium Shading 2 Accent 5" w:uiPriority="64"/>
+    <w:lsdException w:name="Medium List 1 Accent 5" w:uiPriority="65"/>
+    <w:lsdException w:name="Medium List 2 Accent 5" w:uiPriority="66"/>
+    <w:lsdException w:name="Medium Grid 1 Accent 5" w:uiPriority="67"/>
+    <w:lsdException w:name="Medium Grid 2 Accent 5" w:uiPriority="68"/>
+    <w:lsdException w:name="Medium Grid 3 Accent 5" w:uiPriority="69"/>
+    <w:lsdException w:name="Dark List Accent 5" w:uiPriority="70"/>
+    <w:lsdException w:name="Colorful Shading Accent 5" w:uiPriority="71"/>
+    <w:lsdException w:name="Colorful List Accent 5" w:uiPriority="72"/>
+    <w:lsdException w:name="Colorful Grid Accent 5" w:uiPriority="73"/>
+    <w:lsdException w:name="Light Shading Accent 6" w:uiPriority="60"/>
+    <w:lsdException w:name="Light List Accent 6" w:uiPriority="61"/>
+    <w:lsdException w:name="Light Grid Accent 6" w:uiPriority="62"/>
+    <w:lsdException w:name="Medium Shading 1 Accent 6" w:uiPriority="63"/>
+    <w:lsdException w:name="Medium Shading 2 Accent 6" w:uiPriority="64"/>
+    <w:lsdException w:name="Medium List 1 Accent 6" w:uiPriority="65"/>
+    <w:lsdException w:name="Medium List 2 Accent 6" w:uiPriority="66"/>
+    <w:lsdException w:name="Medium Grid 1 Accent 6" w:uiPriority="67"/>
+    <w:lsdException w:name="Medium Grid 2 Accent 6" w:uiPriority="68"/>
+    <w:lsdException w:name="Medium Grid 3 Accent 6" w:uiPriority="69"/>
+    <w:lsdException w:name="Dark List Accent 6" w:uiPriority="70"/>
+    <w:lsdException w:name="Colorful Shading Accent 6" w:uiPriority="71"/>
+    <w:lsdException w:name="Colorful List Accent 6" w:uiPriority="72"/>
+    <w:lsdException w:name="Colorful Grid Accent 6" w:uiPriority="73"/>
+    <w:lsdException w:name="Subtle Emphasis" w:uiPriority="19" w:qFormat="1"/>
+    <w:lsdException w:name="Intense Emphasis" w:uiPriority="21" w:qFormat="1"/>
+    <w:lsdException w:name="Subtle Reference" w:uiPriority="31" w:qFormat="1"/>
+    <w:lsdException w:name="Intense Reference" w:uiPriority="32" w:qFormat="1"/>
+    <w:lsdException w:name="Book Title" w:uiPriority="33" w:qFormat="1"/>
+    <w:lsdException w:name="Bibliography" w:semiHidden="1" w:uiPriority="37" w:unhideWhenUsed="1"/>
+    <w:lsdException w:name="TOC Heading" w:semiHidden="1" w:uiPriority="39" w:unhideWhenUsed="1" w:qFormat="1"/>
+    <w:lsdException w:name="Plain Table 1" w:uiPriority="41"/>
+    <w:lsdException w:name="Plain Table 2" w:uiPriority="42"/>
+    <w:lsdException w:name="Plain Table 3" w:uiPriority="43"/>
+    <w:lsdException w:name="Plain Table 4" w:uiPriority="44"/>
+    <w:lsdException w:name="Plain Table 5" w:uiPriority="45"/>
+    <w:lsdException w:name="Grid Table Light" w:uiPriority="40"/>
+    <w:lsdException w:name="Grid Table 1 Light" w:uiPriority="46"/>
+    <w:lsdException w:name="Grid Table 2" w:uiPriority="47"/>
+    <w:lsdException w:name="Grid Table 3" w:uiPriority="48"/>
+    <w:lsdException w:name="Grid Table 4" w:uiPriority="49"/>
+    <w:lsdException w:name="Grid Table 5 Dark" w:uiPriority="50"/>
+    <w:lsdException w:name="Grid Table 6 Colorful" w:uiPriority="51"/>
+    <w:lsdException w:name="Grid Table 7 Colorful" w:uiPriority="52"/>
+    <w:lsdException w:name="Grid Table 1 Light Accent 1" w:uiPriority="46"/>
+    <w:lsdException w:name="Grid Table 2 Accent 1" w:uiPriority="47"/>
+    <w:lsdException w:name="Grid Table 3 Accent 1" w:uiPriority="48"/>
+    <w:lsdException w:name="Grid Table 4 Accent 1" w:uiPriority="49"/>
+    <w:lsdException w:name="Grid Table 5 Dark Accent 1" w:uiPriority="50"/>
+    <w:lsdException w:name="Grid Table 6 Colorful Accent 1" w:uiPriority="51"/>
+    <w:lsdException w:name="Grid Table 7 Colorful Accent 1" w:uiPriority="52"/>
+    <w:lsdException w:name="Grid Table 1 Light Accent 2" w:uiPriority="46"/>
+    <w:lsdException w:name="Grid Table 2 Accent 2" w:uiPriority="47"/>
+    <w:lsdException w:name="Grid Table 3 Accent 2" w:uiPriority="48"/>
+    <w:lsdException w:name="Grid Table 4 Accent 2" w:uiPriority="49"/>
+    <w:lsdException w:name="Grid Table 5 Dark Accent 2" w:uiPriority="50"/>
+    <w:lsdException w:name="Grid Table 6 Colorful Accent 2" w:uiPriority="51"/>
+    <w:lsdException w:name="Grid Table 7 Colorful Accent 2" w:uiPriority="52"/>
+    <w:lsdException w:name="Grid Table 1 Light Accent 3" w:uiPriority="46"/>
+    <w:lsdException w:name="Grid Table 2 Accent 3" w:uiPriority="47"/>
+    <w:lsdException w:name="Grid Table 3 Accent 3" w:uiPriority="48"/>
+    <w:lsdException w:name="Grid Table 4 Accent 3" w:uiPriority="49"/>
+    <w:lsdException w:name="Grid Table 5 Dark Accent 3" w:uiPriority="50"/>
+    <w:lsdException w:name="Grid Table 6 Colorful Accent 3" w:uiPriority="51"/>
+    <w:lsdException w:name="Grid Table 7 Colorful Accent 3" w:uiPriority="52"/>
+    <w:lsdException w:name="Grid Table 1 Light Accent 4" w:uiPriority="46"/>
+    <w:lsdException w:name="Grid Table 2 Accent 4" w:uiPriority="47"/>
+    <w:lsdException w:name="Grid Table 3 Accent 4" w:uiPriority="48"/>
+    <w:lsdException w:name="Grid Table 4 Accent 4" w:uiPriority="49"/>
+    <w:lsdException w:name="Grid Table 5 Dark Accent 4" w:uiPriority="50"/>
+    <w:lsdException w:name="Grid Table 6 Colorful Accent 4" w:uiPriority="51"/>
+    <w:lsdException w:name="Grid Table 7 Colorful Accent 4" w:uiPriority="52"/>
+    <w:lsdException w:name="Grid Table 1 Light Accent 5" w:uiPriority="46"/>
+    <w:lsdException w:name="Grid Table 2 Accent 5" w:uiPriority="47"/>
+    <w:lsdException w:name="Grid Table 3 Accent 5" w:uiPriority="48"/>
+    <w:lsdException w:name="Grid Table 4 Accent 5" w:uiPriority="49"/>
+    <w:lsdException w:name="Grid Table 5 Dark Accent 5" w:uiPriority="50"/>
+    <w:lsdException w:name="Grid Table 6 Colorful Accent 5" w:uiPriority="51"/>
+    <w:lsdException w:name="Grid Table 7 Colorful Accent 5" w:uiPriority="52"/>
+    <w:lsdException w:name="Grid Table 1 Light Accent 6" w:uiPriority="46"/>
+    <w:lsdException w:name="Grid Table 2 Accent 6" w:uiPriority="47"/>
+    <w:lsdException w:name="Grid Table 3 Accent 6" w:uiPriority="48"/>
+    <w:lsdException w:name="Grid Table 4 Accent 6" w:uiPriority="49"/>
+    <w:lsdException w:name="Grid Table 5 Dark Accent 6" w:uiPriority="50"/>
+    <w:lsdException w:name="Grid Table 6 Colorful Accent 6" w:uiPriority="51"/>
+    <w:lsdException w:name="Grid Table 7 Colorful Accent 6" w:uiPriority="52"/>
+    <w:lsdException w:name="List Table 1 Light" w:uiPriority="46"/>
+    <w:lsdException w:name="List Table 2" w:uiPriority="47"/>
+    <w:lsdException w:name="List Table 3" w:uiPriority="48"/>
+    <w:lsdException w:name="List Table 4" w:uiPriority="49"/>
+    <w:lsdException w:name="List Table 5 Dark" w:uiPriority="50"/>
+    <w:lsdException w:name="List Table 6 Colorful" w:uiPriority="51"/>
+    <w:lsdException w:name="List Table 7 Colorful" w:uiPriority="52"/>
+    <w:lsdException w:name="List Table 1 Light Accent 1" w:uiPriority="46"/>
+    <w:lsdException w:name="List Table 2 Accent 1" w:uiPriority="47"/>
+    <w:lsdException w:name="List Table 3 Accent 1" w:uiPriority="48"/>
+    <w:lsdException w:name="List Table 4 Accent 1" w:uiPriority="49"/>
+    <w:lsdException w:name="List Table 5 Dark Accent 1" w:uiPriority="50"/>
+    <w:lsdException w:name="List Table 6 Colorful Accent 1" w:uiPriority="51"/>
+    <w:lsdException w:name="List Table 7 Colorful Accent 1" w:uiPriority="52"/>
+    <w:lsdException w:name="List Table 1 Light Accent 2" w:uiPriority="46"/>
+    <w:lsdException w:name="List Table 2 Accent 2" w:uiPriority="47"/>
+    <w:lsdException w:name="List Table 3 Accent 2" w:uiPriority="48"/>
+    <w:lsdException w:name="List Table 4 Accent 2" w:uiPriority="49"/>
+    <w:lsdException w:name="List Table 5 Dark Accent 2" w:uiPriority="50"/>
+    <w:lsdException w:name="List Table 6 Colorful Accent 2" w:uiPriority="51"/>
+    <w:lsdException w:name="List Table 7 Colorful Accent 2" w:uiPriority="52"/>
+    <w:lsdException w:name="List Table 1 Light Accent 3" w:uiPriority="46"/>
+    <w:lsdException w:name="List Table 2 Accent 3" w:uiPriority="47"/>
+    <w:lsdException w:name="List Table 3 Accent 3" w:uiPriority="48"/>
+    <w:lsdException w:name="List Table 4 Accent 3" w:uiPriority="49"/>
+    <w:lsdException w:name="List Table 5 Dark Accent 3" w:uiPriority="50"/>
+    <w:lsdException w:name="List Table 6 Colorful Accent 3" w:uiPriority="51"/>
+    <w:lsdException w:name="List Table 7 Colorful Accent 3" w:uiPriority="52"/>
+    <w:lsdException w:name="List Table 1 Light Accent 4" w:uiPriority="46"/>
+    <w:lsdException w:name="List Table 2 Accent 4" w:uiPriority="47"/>
+    <w:lsdException w:name="List Table 3 Accent 4" w:uiPriority="48"/>
+    <w:lsdException w:name="List Table 4 Accent 4" w:uiPriority="49"/>
+    <w:lsdException w:name="List Table 5 Dark Accent 4" w:uiPriority="50"/>
+    <w:lsdException w:name="List Table 6 Colorful Accent 4" w:uiPriority="51"/>
+    <w:lsdException w:name="List Table 7 Colorful Accent 4" w:uiPriority="52"/>
+    <w:lsdException w:name="List Table 1 Light Accent 5" w:uiPriority="46"/>
+    <w:lsdException w:name="List Table 2 Accent 5" w:uiPriority="47"/>
+    <w:lsdException w:name="List Table 3 Accent 5" w:uiPriority="48"/>
+    <w:lsdException w:name="List Table 4 Accent 5" w:uiPriority="49"/>
+    <w:lsdException w:name="List Table 5 Dark Accent 5" w:uiPriority="50"/>
+    <w:lsdException w:name="List Table 6 Colorful Accent 5" w:uiPriority="51"/>
+    <w:lsdException w:name="List Table 7 Colorful Accent 5" w:uiPriority="52"/>
+    <w:lsdException w:name="List Table 1 Light Accent 6" w:uiPriority="46"/>
+    <w:lsdException w:name="List Table 2 Accent 6" w:uiPriority="47"/>
+    <w:lsdException w:name="List Table 3 Accent 6" w:uiPriority="48"/>
+    <w:lsdException w:name="List Table 4 Accent 6" w:uiPriority="49"/>
+    <w:lsdException w:name="List Table 5 Dark Accent 6" w:uiPriority="50"/>
+    <w:lsdException w:name="List Table 6 Colorful Accent 6" w:uiPriority="51"/>
+    <w:lsdException w:name="List Table 7 Colorful Accent 6" w:uiPriority="52"/>
+    <w:lsdException w:name="Mention" w:semiHidden="1" w:unhideWhenUsed="1"/>
+    <w:lsdException w:name="Smart Hyperlink" w:semiHidden="1" w:unhideWhenUsed="1"/>
+    <w:lsdException w:name="Hashtag" w:semiHidden="1" w:unhideWhenUsed="1"/>
+    <w:lsdException w:name="Unresolved Mention" w:semiHidden="1" w:unhideWhenUsed="1"/>
+  </w:latentStyles>
   <w:style w:type="paragraph" w:default="1" w:styleId="Normal">
     <w:name w:val="Normal"/>
-    <w:next w:val="Normal"/>
-    <w:pPr/>
     <w:rPr>
       <w:sz w:val="24"/>
       <w:szCs w:val="24"/>
-      <w:lang w:val="en-US" w:eastAsia="en-US" w:bidi="ar-SA"/>
     </w:rPr>
   </w:style>
-  <w:style w:type="character" w:default="1" w:styleId="Default Paragraph Font">
+  <w:style w:type="character" w:default="1" w:styleId="DefaultParagraphFont">
     <w:name w:val="Default Paragraph Font"/>
-    <w:next w:val="Default Paragraph Font"/>
+    <w:uiPriority w:val="1"/>
+    <w:semiHidden/>
+    <w:unhideWhenUsed/>
+  </w:style>
+  <w:style w:type="table" w:default="1" w:styleId="TableNormal">
+    <w:name w:val="Normal Table"/>
+    <w:uiPriority w:val="99"/>
+    <w:semiHidden/>
+    <w:unhideWhenUsed/>
+    <w:tblPr>
+      <w:tblInd w:w="0" w:type="dxa"/>
+      <w:tblCellMar>
+        <w:top w:w="0" w:type="dxa"/>
+        <w:left w:w="108" w:type="dxa"/>
+        <w:bottom w:w="0" w:type="dxa"/>
+        <w:right w:w="108" w:type="dxa"/>
+      </w:tblCellMar>
+    </w:tblPr>
+  </w:style>
+  <w:style w:type="numbering" w:default="1" w:styleId="NoList">
+    <w:name w:val="No List"/>
+    <w:uiPriority w:val="99"/>
+    <w:semiHidden/>
+    <w:unhideWhenUsed/>
   </w:style>
   <w:style w:type="character" w:styleId="Hyperlink">
     <w:name w:val="Hyperlink"/>
@@ -1317,115 +1601,416 @@
       <w:u w:val="single"/>
     </w:rPr>
   </w:style>
-  <w:style w:type="table" w:default="1" w:styleId="Table Normal">
-    <w:name w:val="Table Normal"/>
-    <w:next w:val="Table Normal"/>
-    <w:pPr/>
-    <w:tblPr>
-      <w:tblInd w:w="0" w:type="dxa"/>
-    </w:tblPr>
-    <w:trPr/>
-    <w:tcPr/>
-    <w:tblStylePr w:type="firstRow"/>
-    <w:tblStylePr w:type="lastRow"/>
-    <w:tblStylePr w:type="firstCol"/>
-    <w:tblStylePr w:type="lastCol"/>
-    <w:tblStylePr w:type="band1Vert"/>
-    <w:tblStylePr w:type="band2Vert"/>
-    <w:tblStylePr w:type="band1Horz"/>
-    <w:tblStylePr w:type="band2Horz"/>
-    <w:tblStylePr w:type="neCell"/>
-    <w:tblStylePr w:type="nwCell"/>
-    <w:tblStylePr w:type="seCell"/>
-    <w:tblStylePr w:type="swCell"/>
+  <w:style w:type="paragraph" w:customStyle="1" w:styleId="Body">
+    <w:name w:val="Body"/>
+    <w:rPr>
+      <w:rFonts w:ascii="Helvetica Neue" w:hAnsi="Helvetica Neue" w:cs="Arial Unicode MS"/>
+      <w:color w:val="000000"/>
+      <w:sz w:val="22"/>
+      <w:szCs w:val="22"/>
+    </w:rPr>
   </w:style>
-  <w:style w:type="numbering" w:default="1" w:styleId="No List">
-    <w:name w:val="No List"/>
-    <w:next w:val="No List"/>
-    <w:pPr/>
-  </w:style>
-  <w:style w:type="paragraph" w:styleId="Body">
-    <w:name w:val="Body"/>
-    <w:next w:val="Body"/>
+  <w:style w:type="paragraph" w:customStyle="1" w:styleId="Label">
+    <w:name w:val="Label"/>
     <w:pPr>
-      <w:keepNext w:val="0"/>
-      <w:keepLines w:val="0"/>
-      <w:pageBreakBefore w:val="0"/>
-      <w:widowControl w:val="1"/>
-      <w:shd w:val="clear" w:color="auto" w:fill="auto"/>
-      <w:suppressAutoHyphens w:val="0"/>
-      <w:bidi w:val="0"/>
-      <w:spacing w:before="0" w:after="0" w:line="240" w:lineRule="auto"/>
-      <w:ind w:left="0" w:right="0" w:firstLine="0"/>
-      <w:jc w:val="left"/>
-      <w:outlineLvl w:val="9"/>
+      <w:jc w:val="center"/>
     </w:pPr>
     <w:rPr>
-      <w:rFonts w:ascii="Helvetica Neue" w:cs="Arial Unicode MS" w:hAnsi="Helvetica Neue" w:eastAsia="Arial Unicode MS"/>
-      <w:b w:val="0"/>
-      <w:bCs w:val="0"/>
-      <w:i w:val="0"/>
-      <w:iCs w:val="0"/>
-      <w:caps w:val="0"/>
-      <w:smallCaps w:val="0"/>
-      <w:strike w:val="0"/>
-      <w:dstrike w:val="0"/>
-      <w:outline w:val="0"/>
-      <w:color w:val="000000"/>
-      <w:spacing w:val="0"/>
-      <w:kern w:val="0"/>
-      <w:position w:val="0"/>
-      <w:sz w:val="22"/>
-      <w:szCs w:val="22"/>
-      <w:u w:val="none"/>
-      <w:vertAlign w:val="baseline"/>
-    </w:rPr>
-  </w:style>
-  <w:style w:type="paragraph" w:styleId="Label">
-    <w:name w:val="Label"/>
-    <w:next w:val="Label"/>
-    <w:pPr>
-      <w:keepNext w:val="0"/>
-      <w:keepLines w:val="0"/>
-      <w:pageBreakBefore w:val="0"/>
-      <w:widowControl w:val="1"/>
-      <w:shd w:val="clear" w:color="auto" w:fill="auto"/>
-      <w:suppressAutoHyphens w:val="0"/>
-      <w:bidi w:val="0"/>
-      <w:spacing w:before="0" w:after="0" w:line="240" w:lineRule="auto"/>
-      <w:ind w:left="0" w:right="0" w:firstLine="0"/>
-      <w:jc w:val="center"/>
-      <w:outlineLvl w:val="9"/>
-    </w:pPr>
-    <w:rPr>
-      <w:rFonts w:ascii="Helvetica Neue" w:cs="Arial Unicode MS" w:hAnsi="Helvetica Neue" w:eastAsia="Arial Unicode MS"/>
-      <w:b w:val="0"/>
-      <w:bCs w:val="0"/>
-      <w:i w:val="0"/>
-      <w:iCs w:val="0"/>
-      <w:caps w:val="0"/>
-      <w:smallCaps w:val="0"/>
-      <w:strike w:val="0"/>
-      <w:dstrike w:val="0"/>
-      <w:outline w:val="0"/>
-      <w:color w:val="ffffff"/>
-      <w:spacing w:val="0"/>
-      <w:kern w:val="0"/>
-      <w:position w:val="0"/>
+      <w:rFonts w:ascii="Helvetica Neue" w:hAnsi="Helvetica Neue" w:cs="Arial Unicode MS"/>
+      <w:color w:val="FFFFFF"/>
       <w:sz w:val="24"/>
       <w:szCs w:val="24"/>
-      <w:u w:val="none"/>
-      <w:vertAlign w:val="baseline"/>
-      <w:lang w:val="en-US"/>
     </w:rPr>
   </w:style>
 </w:styles>
 </file>
 
 <file path=word/charts/chart1.xml><?xml version="1.0" encoding="utf-8"?>
-<c:chartSpace xmlns:c="http://schemas.openxmlformats.org/drawingml/2006/chart" xmlns:a="http://schemas.openxmlformats.org/drawingml/2006/main" xmlns:r="http://schemas.openxmlformats.org/officeDocument/2006/relationships">
+<c:chartSpace xmlns:c="http://schemas.openxmlformats.org/drawingml/2006/chart" xmlns:a="http://schemas.openxmlformats.org/drawingml/2006/main" xmlns:r="http://schemas.openxmlformats.org/officeDocument/2006/relationships" xmlns:c16r2="http://schemas.microsoft.com/office/drawing/2015/06/chart">
   <c:date1904 val="1"/>
+  <c:lang val="en-US"/>
   <c:roundedCorners val="0"/>
+  <c:style val="2"/>
+  <c:chart>
+    <c:title>
+      <c:tx>
+        <c:rich>
+          <a:bodyPr rot="0"/>
+          <a:lstStyle/>
+          <a:p>
+            <a:pPr>
+              <a:defRPr sz="1080" b="0" i="0" u="none" strike="noStrike">
+                <a:solidFill>
+                  <a:srgbClr val="000000"/>
+                </a:solidFill>
+                <a:latin typeface="Helvetica Neue"/>
+              </a:defRPr>
+            </a:pPr>
+            <a:r>
+              <a:rPr lang="en-US" sz="1080" b="0" i="0" u="none" strike="noStrike">
+                <a:solidFill>
+                  <a:srgbClr val="000000"/>
+                </a:solidFill>
+                <a:latin typeface="Helvetica Neue"/>
+              </a:rPr>
+              <a:t>Personality</a:t>
+            </a:r>
+          </a:p>
+        </c:rich>
+      </c:tx>
+      <c:layout>
+        <c:manualLayout>
+          <c:xMode val="edge"/>
+          <c:yMode val="edge"/>
+          <c:x val="0.35306799999999999"/>
+          <c:y val="0"/>
+          <c:w val="0.16685"/>
+          <c:h val="0.13115399999999999"/>
+        </c:manualLayout>
+      </c:layout>
+      <c:overlay val="1"/>
+      <c:spPr>
+        <a:noFill/>
+        <a:effectLst/>
+      </c:spPr>
+    </c:title>
+    <c:autoTitleDeleted val="0"/>
+    <c:plotArea>
+      <c:layout>
+        <c:manualLayout>
+          <c:layoutTarget val="inner"/>
+          <c:xMode val="edge"/>
+          <c:yMode val="edge"/>
+          <c:x val="0.30105700000000002"/>
+          <c:y val="0.13115399999999999"/>
+          <c:w val="0.54691199999999995"/>
+          <c:h val="0.77459800000000001"/>
+        </c:manualLayout>
+      </c:layout>
+      <c:barChart>
+        <c:barDir val="bar"/>
+        <c:grouping val="stacked"/>
+        <c:varyColors val="0"/>
+        <c:ser>
+          <c:idx val="0"/>
+          <c:order val="0"/>
+          <c:tx>
+            <c:strRef>
+              <c:f>Sheet1!$A$2</c:f>
+              <c:strCache>
+                <c:ptCount val="1"/>
+                <c:pt idx="0">
+                  <c:v>First One</c:v>
+                </c:pt>
+              </c:strCache>
+            </c:strRef>
+          </c:tx>
+          <c:spPr>
+            <a:solidFill>
+              <a:schemeClr val="accent1"/>
+            </a:solidFill>
+            <a:ln w="12700" cap="flat">
+              <a:noFill/>
+              <a:miter lim="400000"/>
+            </a:ln>
+            <a:effectLst/>
+          </c:spPr>
+          <c:invertIfNegative val="0"/>
+          <c:cat>
+            <c:strRef>
+              <c:f>Sheet1!$B$1:$E$1</c:f>
+              <c:strCache>
+                <c:ptCount val="4"/>
+                <c:pt idx="0">
+                  <c:v>Introvert VS Extrovert</c:v>
+                </c:pt>
+                <c:pt idx="1">
+                  <c:v>Analytical VS Creative</c:v>
+                </c:pt>
+                <c:pt idx="2">
+                  <c:v>Conservative VS Liberal</c:v>
+                </c:pt>
+                <c:pt idx="3">
+                  <c:v>Passive VS Active</c:v>
+                </c:pt>
+              </c:strCache>
+            </c:strRef>
+          </c:cat>
+          <c:val>
+            <c:numRef>
+              <c:f>Sheet1!$B$2:$E$2</c:f>
+              <c:numCache>
+                <c:formatCode>General</c:formatCode>
+                <c:ptCount val="4"/>
+                <c:pt idx="0">
+                  <c:v>50</c:v>
+                </c:pt>
+                <c:pt idx="1">
+                  <c:v>70</c:v>
+                </c:pt>
+                <c:pt idx="2">
+                  <c:v>20</c:v>
+                </c:pt>
+                <c:pt idx="3">
+                  <c:v>25</c:v>
+                </c:pt>
+              </c:numCache>
+            </c:numRef>
+          </c:val>
+          <c:extLst>
+            <c:ext xmlns:c16="http://schemas.microsoft.com/office/drawing/2014/chart" uri="{C3380CC4-5D6E-409C-BE32-E72D297353CC}">
+              <c16:uniqueId val="{00000000-C710-49FD-8BB8-701D49C54A7F}"/>
+            </c:ext>
+          </c:extLst>
+        </c:ser>
+        <c:ser>
+          <c:idx val="1"/>
+          <c:order val="1"/>
+          <c:tx>
+            <c:strRef>
+              <c:f>Sheet1!$A$3</c:f>
+              <c:strCache>
+                <c:ptCount val="1"/>
+                <c:pt idx="0">
+                  <c:v>Second One</c:v>
+                </c:pt>
+              </c:strCache>
+            </c:strRef>
+          </c:tx>
+          <c:spPr>
+            <a:solidFill>
+              <a:schemeClr val="accent3"/>
+            </a:solidFill>
+            <a:ln w="12700" cap="flat">
+              <a:noFill/>
+              <a:miter lim="400000"/>
+            </a:ln>
+            <a:effectLst/>
+          </c:spPr>
+          <c:invertIfNegative val="0"/>
+          <c:cat>
+            <c:strRef>
+              <c:f>Sheet1!$B$1:$E$1</c:f>
+              <c:strCache>
+                <c:ptCount val="4"/>
+                <c:pt idx="0">
+                  <c:v>Introvert VS Extrovert</c:v>
+                </c:pt>
+                <c:pt idx="1">
+                  <c:v>Analytical VS Creative</c:v>
+                </c:pt>
+                <c:pt idx="2">
+                  <c:v>Conservative VS Liberal</c:v>
+                </c:pt>
+                <c:pt idx="3">
+                  <c:v>Passive VS Active</c:v>
+                </c:pt>
+              </c:strCache>
+            </c:strRef>
+          </c:cat>
+          <c:val>
+            <c:numRef>
+              <c:f>Sheet1!$B$3:$E$3</c:f>
+              <c:numCache>
+                <c:formatCode>General</c:formatCode>
+                <c:ptCount val="4"/>
+                <c:pt idx="0">
+                  <c:v>50</c:v>
+                </c:pt>
+                <c:pt idx="1">
+                  <c:v>30</c:v>
+                </c:pt>
+                <c:pt idx="2">
+                  <c:v>80</c:v>
+                </c:pt>
+                <c:pt idx="3">
+                  <c:v>75</c:v>
+                </c:pt>
+              </c:numCache>
+            </c:numRef>
+          </c:val>
+          <c:extLst>
+            <c:ext xmlns:c16="http://schemas.microsoft.com/office/drawing/2014/chart" uri="{C3380CC4-5D6E-409C-BE32-E72D297353CC}">
+              <c16:uniqueId val="{00000001-C710-49FD-8BB8-701D49C54A7F}"/>
+            </c:ext>
+          </c:extLst>
+        </c:ser>
+        <c:dLbls>
+          <c:showLegendKey val="0"/>
+          <c:showVal val="0"/>
+          <c:showCatName val="0"/>
+          <c:showSerName val="0"/>
+          <c:showPercent val="0"/>
+          <c:showBubbleSize val="0"/>
+        </c:dLbls>
+        <c:gapWidth val="40"/>
+        <c:overlap val="100"/>
+        <c:axId val="2094734552"/>
+        <c:axId val="2094734553"/>
+      </c:barChart>
+      <c:catAx>
+        <c:axId val="2094734552"/>
+        <c:scaling>
+          <c:orientation val="maxMin"/>
+        </c:scaling>
+        <c:delete val="0"/>
+        <c:axPos val="l"/>
+        <c:numFmt formatCode="General" sourceLinked="0"/>
+        <c:majorTickMark val="none"/>
+        <c:minorTickMark val="none"/>
+        <c:tickLblPos val="nextTo"/>
+        <c:spPr>
+          <a:ln w="12700" cap="flat">
+            <a:solidFill>
+              <a:srgbClr val="000000"/>
+            </a:solidFill>
+            <a:prstDash val="solid"/>
+            <a:miter lim="400000"/>
+          </a:ln>
+        </c:spPr>
+        <c:txPr>
+          <a:bodyPr rot="0"/>
+          <a:lstStyle/>
+          <a:p>
+            <a:pPr>
+              <a:defRPr sz="800" b="0" i="0" u="none" strike="noStrike">
+                <a:solidFill>
+                  <a:srgbClr val="000000"/>
+                </a:solidFill>
+                <a:latin typeface="Helvetica Neue"/>
+              </a:defRPr>
+            </a:pPr>
+            <a:endParaRPr lang="en-US"/>
+          </a:p>
+        </c:txPr>
+        <c:crossAx val="2094734553"/>
+        <c:crosses val="autoZero"/>
+        <c:auto val="1"/>
+        <c:lblAlgn val="ctr"/>
+        <c:lblOffset val="100"/>
+        <c:noMultiLvlLbl val="1"/>
+      </c:catAx>
+      <c:valAx>
+        <c:axId val="2094734553"/>
+        <c:scaling>
+          <c:orientation val="minMax"/>
+          <c:max val="100"/>
+          <c:min val="0"/>
+        </c:scaling>
+        <c:delete val="0"/>
+        <c:axPos val="t"/>
+        <c:majorGridlines>
+          <c:spPr>
+            <a:ln w="12700" cap="flat">
+              <a:solidFill>
+                <a:srgbClr val="B8B8B8"/>
+              </a:solidFill>
+              <a:prstDash val="solid"/>
+              <a:miter lim="400000"/>
+            </a:ln>
+          </c:spPr>
+        </c:majorGridlines>
+        <c:numFmt formatCode="General" sourceLinked="0"/>
+        <c:majorTickMark val="none"/>
+        <c:minorTickMark val="none"/>
+        <c:tickLblPos val="high"/>
+        <c:spPr>
+          <a:ln w="12700" cap="flat">
+            <a:noFill/>
+            <a:prstDash val="solid"/>
+            <a:miter lim="400000"/>
+          </a:ln>
+        </c:spPr>
+        <c:txPr>
+          <a:bodyPr rot="0"/>
+          <a:lstStyle/>
+          <a:p>
+            <a:pPr>
+              <a:defRPr sz="900" b="0" i="0" u="none" strike="noStrike">
+                <a:solidFill>
+                  <a:srgbClr val="000000"/>
+                </a:solidFill>
+                <a:latin typeface="Helvetica Neue"/>
+              </a:defRPr>
+            </a:pPr>
+            <a:endParaRPr lang="en-US"/>
+          </a:p>
+        </c:txPr>
+        <c:crossAx val="2094734552"/>
+        <c:crosses val="autoZero"/>
+        <c:crossBetween val="between"/>
+        <c:majorUnit val="10"/>
+        <c:minorUnit val="5"/>
+      </c:valAx>
+      <c:spPr>
+        <a:noFill/>
+        <a:ln w="12700" cap="flat">
+          <a:noFill/>
+          <a:miter lim="400000"/>
+        </a:ln>
+        <a:effectLst/>
+      </c:spPr>
+    </c:plotArea>
+    <c:legend>
+      <c:legendPos val="t"/>
+      <c:layout>
+        <c:manualLayout>
+          <c:xMode val="edge"/>
+          <c:yMode val="edge"/>
+          <c:x val="0.20916699999999999"/>
+          <c:y val="6.8351099999999998E-2"/>
+          <c:w val="0.79083300000000001"/>
+          <c:h val="8.7802400000000003E-2"/>
+        </c:manualLayout>
+      </c:layout>
+      <c:overlay val="1"/>
+      <c:spPr>
+        <a:noFill/>
+        <a:ln w="12700" cap="flat">
+          <a:noFill/>
+          <a:miter lim="400000"/>
+        </a:ln>
+        <a:effectLst/>
+      </c:spPr>
+      <c:txPr>
+        <a:bodyPr rot="0"/>
+        <a:lstStyle/>
+        <a:p>
+          <a:pPr>
+            <a:defRPr sz="900" b="0" i="0" u="none" strike="noStrike">
+              <a:solidFill>
+                <a:srgbClr val="000000"/>
+              </a:solidFill>
+              <a:latin typeface="Helvetica Neue"/>
+            </a:defRPr>
+          </a:pPr>
+          <a:endParaRPr lang="en-US"/>
+        </a:p>
+      </c:txPr>
+    </c:legend>
+    <c:plotVisOnly val="1"/>
+    <c:dispBlanksAs val="gap"/>
+    <c:showDLblsOverMax val="1"/>
+  </c:chart>
+  <c:spPr>
+    <a:noFill/>
+    <a:ln>
+      <a:noFill/>
+    </a:ln>
+    <a:effectLst/>
+  </c:spPr>
+  <c:externalData r:id="rId1">
+    <c:autoUpdate val="0"/>
+  </c:externalData>
+</c:chartSpace>
+</file>
+
+<file path=word/charts/chart2.xml><?xml version="1.0" encoding="utf-8"?>
+<c:chartSpace xmlns:c="http://schemas.openxmlformats.org/drawingml/2006/chart" xmlns:a="http://schemas.openxmlformats.org/drawingml/2006/main" xmlns:r="http://schemas.openxmlformats.org/officeDocument/2006/relationships" xmlns:c16r2="http://schemas.microsoft.com/office/drawing/2015/06/chart">
+  <c:date1904 val="1"/>
+  <c:lang val="en-US"/>
+  <c:roundedCorners val="0"/>
+  <c:style val="2"/>
   <c:chart>
     <c:autoTitleDeleted val="1"/>
     <c:plotArea>
@@ -1435,9 +2020,9 @@
           <c:xMode val="edge"/>
           <c:yMode val="edge"/>
           <c:x val="0.241117"/>
-          <c:y val="0.102525"/>
-          <c:w val="0.728565"/>
-          <c:h val="0.808491"/>
+          <c:y val="0.10252500000000001"/>
+          <c:w val="0.72856500000000002"/>
+          <c:h val="0.80849099999999996"/>
         </c:manualLayout>
       </c:layout>
       <c:barChart>
@@ -1469,31 +2054,6 @@
             <a:effectLst/>
           </c:spPr>
           <c:invertIfNegative val="0"/>
-          <c:dLbls>
-            <c:numFmt formatCode="#,##0" sourceLinked="0"/>
-            <c:txPr>
-              <a:bodyPr/>
-              <a:lstStyle/>
-              <a:p>
-                <a:pPr>
-                  <a:defRPr b="0" i="0" strike="noStrike" sz="1200" u="none">
-                    <a:solidFill>
-                      <a:srgbClr val="FFFFFF"/>
-                    </a:solidFill>
-                    <a:latin typeface="Helvetica Neue"/>
-                  </a:defRPr>
-                </a:pPr>
-              </a:p>
-            </c:txPr>
-            <c:dLblPos val="inEnd"/>
-            <c:showLegendKey val="0"/>
-            <c:showVal val="0"/>
-            <c:showCatName val="0"/>
-            <c:showSerName val="0"/>
-            <c:showPercent val="0"/>
-            <c:showBubbleSize val="0"/>
-            <c:showLeaderLines val="0"/>
-          </c:dLbls>
           <c:cat>
             <c:strRef>
               <c:f>Sheet1!$B$1:$G$1</c:f>
@@ -1524,29 +2084,43 @@
             <c:numRef>
               <c:f>Sheet1!$B$2:$G$2</c:f>
               <c:numCache>
+                <c:formatCode>General</c:formatCode>
                 <c:ptCount val="6"/>
                 <c:pt idx="0">
-                  <c:v>55.000000</c:v>
+                  <c:v>55</c:v>
                 </c:pt>
                 <c:pt idx="1">
-                  <c:v>43.000000</c:v>
+                  <c:v>43</c:v>
                 </c:pt>
                 <c:pt idx="2">
-                  <c:v>70.000000</c:v>
+                  <c:v>70</c:v>
                 </c:pt>
                 <c:pt idx="3">
-                  <c:v>58.000000</c:v>
+                  <c:v>58</c:v>
                 </c:pt>
                 <c:pt idx="4">
-                  <c:v>77.000000</c:v>
+                  <c:v>77</c:v>
                 </c:pt>
                 <c:pt idx="5">
-                  <c:v>65.000000</c:v>
+                  <c:v>65</c:v>
                 </c:pt>
               </c:numCache>
             </c:numRef>
           </c:val>
+          <c:extLst>
+            <c:ext xmlns:c16="http://schemas.microsoft.com/office/drawing/2014/chart" uri="{C3380CC4-5D6E-409C-BE32-E72D297353CC}">
+              <c16:uniqueId val="{00000000-94DB-429F-93DB-BE8C10DF8A1C}"/>
+            </c:ext>
+          </c:extLst>
         </c:ser>
+        <c:dLbls>
+          <c:showLegendKey val="0"/>
+          <c:showVal val="0"/>
+          <c:showCatName val="0"/>
+          <c:showSerName val="0"/>
+          <c:showPercent val="0"/>
+          <c:showBubbleSize val="0"/>
+        </c:dLbls>
         <c:gapWidth val="40"/>
         <c:overlap val="-10"/>
         <c:axId val="2094734552"/>
@@ -1577,19 +2151,21 @@
           <a:lstStyle/>
           <a:p>
             <a:pPr>
-              <a:defRPr b="0" i="0" strike="noStrike" sz="1000" u="none">
+              <a:defRPr sz="1000" b="0" i="0" u="none" strike="noStrike">
                 <a:solidFill>
                   <a:srgbClr val="000000"/>
                 </a:solidFill>
                 <a:latin typeface="Helvetica Neue"/>
               </a:defRPr>
             </a:pPr>
+            <a:endParaRPr lang="en-US"/>
           </a:p>
         </c:txPr>
         <c:crossAx val="2094734553"/>
         <c:crosses val="autoZero"/>
         <c:auto val="1"/>
         <c:lblAlgn val="ctr"/>
+        <c:lblOffset val="100"/>
         <c:noMultiLvlLbl val="1"/>
       </c:catAx>
       <c:valAx>
@@ -1600,7 +2176,7 @@
           <c:min val="0"/>
         </c:scaling>
         <c:delete val="0"/>
-        <c:axPos val="b"/>
+        <c:axPos val="t"/>
         <c:majorGridlines>
           <c:spPr>
             <a:ln w="12700" cap="flat">
@@ -1628,13 +2204,14 @@
           <a:lstStyle/>
           <a:p>
             <a:pPr>
-              <a:defRPr b="0" i="0" strike="noStrike" sz="1000" u="none">
+              <a:defRPr sz="1000" b="0" i="0" u="none" strike="noStrike">
                 <a:solidFill>
                   <a:srgbClr val="000000"/>
                 </a:solidFill>
                 <a:latin typeface="Helvetica Neue"/>
               </a:defRPr>
             </a:pPr>
+            <a:endParaRPr lang="en-US"/>
           </a:p>
         </c:txPr>
         <c:crossAx val="2094734552"/>
@@ -1660,8 +2237,8 @@
           <c:yMode val="edge"/>
           <c:x val="0.1784"/>
           <c:y val="0"/>
-          <c:w val="0.791283"/>
-          <c:h val="0.0826645"/>
+          <c:w val="0.79128299999999996"/>
+          <c:h val="8.2664500000000002E-2"/>
         </c:manualLayout>
       </c:layout>
       <c:overlay val="1"/>
@@ -1678,421 +2255,20 @@
         <a:lstStyle/>
         <a:p>
           <a:pPr>
-            <a:defRPr b="0" i="0" strike="noStrike" sz="1000" u="none">
+            <a:defRPr sz="1000" b="0" i="0" u="none" strike="noStrike">
               <a:solidFill>
                 <a:srgbClr val="000000"/>
               </a:solidFill>
               <a:latin typeface="Helvetica Neue"/>
             </a:defRPr>
           </a:pPr>
+          <a:endParaRPr lang="en-US"/>
         </a:p>
       </c:txPr>
     </c:legend>
     <c:plotVisOnly val="1"/>
     <c:dispBlanksAs val="gap"/>
-  </c:chart>
-  <c:spPr>
-    <a:noFill/>
-    <a:ln>
-      <a:noFill/>
-    </a:ln>
-    <a:effectLst/>
-  </c:spPr>
-  <c:externalData r:id="rId1">
-    <c:autoUpdate val="0"/>
-  </c:externalData>
-</c:chartSpace>
-</file>
-
-<file path=word/charts/chart2.xml><?xml version="1.0" encoding="utf-8"?>
-<c:chartSpace xmlns:c="http://schemas.openxmlformats.org/drawingml/2006/chart" xmlns:a="http://schemas.openxmlformats.org/drawingml/2006/main" xmlns:r="http://schemas.openxmlformats.org/officeDocument/2006/relationships">
-  <c:date1904 val="1"/>
-  <c:roundedCorners val="0"/>
-  <c:chart>
-    <c:title>
-      <c:tx>
-        <c:rich>
-          <a:bodyPr rot="0"/>
-          <a:lstStyle/>
-          <a:p>
-            <a:pPr>
-              <a:defRPr b="0" i="0" strike="noStrike" sz="1080" u="none">
-                <a:solidFill>
-                  <a:srgbClr val="000000"/>
-                </a:solidFill>
-                <a:latin typeface="Helvetica Neue"/>
-              </a:defRPr>
-            </a:pPr>
-            <a:r>
-              <a:rPr b="0" i="0" strike="noStrike" sz="1080" u="none">
-                <a:solidFill>
-                  <a:srgbClr val="000000"/>
-                </a:solidFill>
-                <a:latin typeface="Helvetica Neue"/>
-              </a:rPr>
-              <a:t>Personality</a:t>
-            </a:r>
-          </a:p>
-        </c:rich>
-      </c:tx>
-      <c:layout>
-        <c:manualLayout>
-          <c:xMode val="edge"/>
-          <c:yMode val="edge"/>
-          <c:x val="0.353068"/>
-          <c:y val="0"/>
-          <c:w val="0.16685"/>
-          <c:h val="0.131154"/>
-        </c:manualLayout>
-      </c:layout>
-      <c:overlay val="1"/>
-      <c:spPr>
-        <a:noFill/>
-        <a:effectLst/>
-      </c:spPr>
-    </c:title>
-    <c:autoTitleDeleted val="1"/>
-    <c:plotArea>
-      <c:layout>
-        <c:manualLayout>
-          <c:layoutTarget val="inner"/>
-          <c:xMode val="edge"/>
-          <c:yMode val="edge"/>
-          <c:x val="0.301057"/>
-          <c:y val="0.131154"/>
-          <c:w val="0.546912"/>
-          <c:h val="0.774598"/>
-        </c:manualLayout>
-      </c:layout>
-      <c:barChart>
-        <c:barDir val="bar"/>
-        <c:grouping val="stacked"/>
-        <c:varyColors val="0"/>
-        <c:ser>
-          <c:idx val="0"/>
-          <c:order val="0"/>
-          <c:tx>
-            <c:strRef>
-              <c:f>Sheet1!$A$2</c:f>
-              <c:strCache>
-                <c:ptCount val="1"/>
-                <c:pt idx="0">
-                  <c:v>First One</c:v>
-                </c:pt>
-              </c:strCache>
-            </c:strRef>
-          </c:tx>
-          <c:spPr>
-            <a:solidFill>
-              <a:schemeClr val="accent1"/>
-            </a:solidFill>
-            <a:ln w="12700" cap="flat">
-              <a:noFill/>
-              <a:miter lim="400000"/>
-            </a:ln>
-            <a:effectLst/>
-          </c:spPr>
-          <c:invertIfNegative val="0"/>
-          <c:dLbls>
-            <c:numFmt formatCode="#,##0" sourceLinked="0"/>
-            <c:txPr>
-              <a:bodyPr/>
-              <a:lstStyle/>
-              <a:p>
-                <a:pPr>
-                  <a:defRPr b="0" i="0" strike="noStrike" sz="1080" u="none">
-                    <a:solidFill>
-                      <a:srgbClr val="FFFFFF"/>
-                    </a:solidFill>
-                    <a:latin typeface="Helvetica Neue"/>
-                  </a:defRPr>
-                </a:pPr>
-              </a:p>
-            </c:txPr>
-            <c:dLblPos val="inEnd"/>
-            <c:showLegendKey val="0"/>
-            <c:showVal val="0"/>
-            <c:showCatName val="0"/>
-            <c:showSerName val="0"/>
-            <c:showPercent val="0"/>
-            <c:showBubbleSize val="0"/>
-            <c:showLeaderLines val="0"/>
-          </c:dLbls>
-          <c:cat>
-            <c:strRef>
-              <c:f>Sheet1!$B$1:$E$1</c:f>
-              <c:strCache>
-                <c:ptCount val="4"/>
-                <c:pt idx="0">
-                  <c:v>Introvert VS Extrovert</c:v>
-                </c:pt>
-                <c:pt idx="1">
-                  <c:v>Analytical VS Creative</c:v>
-                </c:pt>
-                <c:pt idx="2">
-                  <c:v>Conservative VS Liberal</c:v>
-                </c:pt>
-                <c:pt idx="3">
-                  <c:v>Passive VS Active</c:v>
-                </c:pt>
-              </c:strCache>
-            </c:strRef>
-          </c:cat>
-          <c:val>
-            <c:numRef>
-              <c:f>Sheet1!$B$2:$E$2</c:f>
-              <c:numCache>
-                <c:ptCount val="4"/>
-                <c:pt idx="0">
-                  <c:v>50.000000</c:v>
-                </c:pt>
-                <c:pt idx="1">
-                  <c:v>70.000000</c:v>
-                </c:pt>
-                <c:pt idx="2">
-                  <c:v>20.000000</c:v>
-                </c:pt>
-                <c:pt idx="3">
-                  <c:v>25.000000</c:v>
-                </c:pt>
-              </c:numCache>
-            </c:numRef>
-          </c:val>
-        </c:ser>
-        <c:ser>
-          <c:idx val="1"/>
-          <c:order val="1"/>
-          <c:tx>
-            <c:strRef>
-              <c:f>Sheet1!$A$3</c:f>
-              <c:strCache>
-                <c:ptCount val="1"/>
-                <c:pt idx="0">
-                  <c:v>Second One</c:v>
-                </c:pt>
-              </c:strCache>
-            </c:strRef>
-          </c:tx>
-          <c:spPr>
-            <a:solidFill>
-              <a:schemeClr val="accent3"/>
-            </a:solidFill>
-            <a:ln w="12700" cap="flat">
-              <a:noFill/>
-              <a:miter lim="400000"/>
-            </a:ln>
-            <a:effectLst/>
-          </c:spPr>
-          <c:invertIfNegative val="0"/>
-          <c:dLbls>
-            <c:numFmt formatCode="#,##0" sourceLinked="0"/>
-            <c:txPr>
-              <a:bodyPr/>
-              <a:lstStyle/>
-              <a:p>
-                <a:pPr>
-                  <a:defRPr b="0" i="0" strike="noStrike" sz="1080" u="none">
-                    <a:solidFill>
-                      <a:srgbClr val="FFFFFF"/>
-                    </a:solidFill>
-                    <a:latin typeface="Helvetica Neue"/>
-                  </a:defRPr>
-                </a:pPr>
-              </a:p>
-            </c:txPr>
-            <c:dLblPos val="inEnd"/>
-            <c:showLegendKey val="0"/>
-            <c:showVal val="0"/>
-            <c:showCatName val="0"/>
-            <c:showSerName val="0"/>
-            <c:showPercent val="0"/>
-            <c:showBubbleSize val="0"/>
-            <c:showLeaderLines val="0"/>
-          </c:dLbls>
-          <c:cat>
-            <c:strRef>
-              <c:f>Sheet1!$B$1:$E$1</c:f>
-              <c:strCache>
-                <c:ptCount val="4"/>
-                <c:pt idx="0">
-                  <c:v>Introvert VS Extrovert</c:v>
-                </c:pt>
-                <c:pt idx="1">
-                  <c:v>Analytical VS Creative</c:v>
-                </c:pt>
-                <c:pt idx="2">
-                  <c:v>Conservative VS Liberal</c:v>
-                </c:pt>
-                <c:pt idx="3">
-                  <c:v>Passive VS Active</c:v>
-                </c:pt>
-              </c:strCache>
-            </c:strRef>
-          </c:cat>
-          <c:val>
-            <c:numRef>
-              <c:f>Sheet1!$B$3:$E$3</c:f>
-              <c:numCache>
-                <c:ptCount val="4"/>
-                <c:pt idx="0">
-                  <c:v>50.000000</c:v>
-                </c:pt>
-                <c:pt idx="1">
-                  <c:v>30.000000</c:v>
-                </c:pt>
-                <c:pt idx="2">
-                  <c:v>80.000000</c:v>
-                </c:pt>
-                <c:pt idx="3">
-                  <c:v>75.000000</c:v>
-                </c:pt>
-              </c:numCache>
-            </c:numRef>
-          </c:val>
-        </c:ser>
-        <c:gapWidth val="40"/>
-        <c:overlap val="100"/>
-        <c:axId val="2094734552"/>
-        <c:axId val="2094734553"/>
-      </c:barChart>
-      <c:catAx>
-        <c:axId val="2094734552"/>
-        <c:scaling>
-          <c:orientation val="maxMin"/>
-        </c:scaling>
-        <c:delete val="0"/>
-        <c:axPos val="l"/>
-        <c:numFmt formatCode="General" sourceLinked="0"/>
-        <c:majorTickMark val="none"/>
-        <c:minorTickMark val="none"/>
-        <c:tickLblPos val="nextTo"/>
-        <c:spPr>
-          <a:ln w="12700" cap="flat">
-            <a:solidFill>
-              <a:srgbClr val="000000"/>
-            </a:solidFill>
-            <a:prstDash val="solid"/>
-            <a:miter lim="400000"/>
-          </a:ln>
-        </c:spPr>
-        <c:txPr>
-          <a:bodyPr rot="0"/>
-          <a:lstStyle/>
-          <a:p>
-            <a:pPr>
-              <a:defRPr b="0" i="0" strike="noStrike" sz="800" u="none">
-                <a:solidFill>
-                  <a:srgbClr val="000000"/>
-                </a:solidFill>
-                <a:latin typeface="Helvetica Neue"/>
-              </a:defRPr>
-            </a:pPr>
-          </a:p>
-        </c:txPr>
-        <c:crossAx val="2094734553"/>
-        <c:crosses val="autoZero"/>
-        <c:auto val="1"/>
-        <c:lblAlgn val="ctr"/>
-        <c:noMultiLvlLbl val="1"/>
-      </c:catAx>
-      <c:valAx>
-        <c:axId val="2094734553"/>
-        <c:scaling>
-          <c:orientation val="minMax"/>
-          <c:max val="100"/>
-          <c:min val="0"/>
-        </c:scaling>
-        <c:delete val="0"/>
-        <c:axPos val="b"/>
-        <c:majorGridlines>
-          <c:spPr>
-            <a:ln w="12700" cap="flat">
-              <a:solidFill>
-                <a:srgbClr val="B8B8B8"/>
-              </a:solidFill>
-              <a:prstDash val="solid"/>
-              <a:miter lim="400000"/>
-            </a:ln>
-          </c:spPr>
-        </c:majorGridlines>
-        <c:numFmt formatCode="General" sourceLinked="0"/>
-        <c:majorTickMark val="none"/>
-        <c:minorTickMark val="none"/>
-        <c:tickLblPos val="high"/>
-        <c:spPr>
-          <a:ln w="12700" cap="flat">
-            <a:noFill/>
-            <a:prstDash val="solid"/>
-            <a:miter lim="400000"/>
-          </a:ln>
-        </c:spPr>
-        <c:txPr>
-          <a:bodyPr rot="0"/>
-          <a:lstStyle/>
-          <a:p>
-            <a:pPr>
-              <a:defRPr b="0" i="0" strike="noStrike" sz="900" u="none">
-                <a:solidFill>
-                  <a:srgbClr val="000000"/>
-                </a:solidFill>
-                <a:latin typeface="Helvetica Neue"/>
-              </a:defRPr>
-            </a:pPr>
-          </a:p>
-        </c:txPr>
-        <c:crossAx val="2094734552"/>
-        <c:crosses val="autoZero"/>
-        <c:crossBetween val="between"/>
-        <c:majorUnit val="10"/>
-        <c:minorUnit val="5"/>
-      </c:valAx>
-      <c:spPr>
-        <a:noFill/>
-        <a:ln w="12700" cap="flat">
-          <a:noFill/>
-          <a:miter lim="400000"/>
-        </a:ln>
-        <a:effectLst/>
-      </c:spPr>
-    </c:plotArea>
-    <c:legend>
-      <c:legendPos val="t"/>
-      <c:layout>
-        <c:manualLayout>
-          <c:xMode val="edge"/>
-          <c:yMode val="edge"/>
-          <c:x val="0.209167"/>
-          <c:y val="0.0683511"/>
-          <c:w val="0.790833"/>
-          <c:h val="0.0878024"/>
-        </c:manualLayout>
-      </c:layout>
-      <c:overlay val="1"/>
-      <c:spPr>
-        <a:noFill/>
-        <a:ln w="12700" cap="flat">
-          <a:noFill/>
-          <a:miter lim="400000"/>
-        </a:ln>
-        <a:effectLst/>
-      </c:spPr>
-      <c:txPr>
-        <a:bodyPr rot="0"/>
-        <a:lstStyle/>
-        <a:p>
-          <a:pPr>
-            <a:defRPr b="0" i="0" strike="noStrike" sz="900" u="none">
-              <a:solidFill>
-                <a:srgbClr val="000000"/>
-              </a:solidFill>
-              <a:latin typeface="Helvetica Neue"/>
-            </a:defRPr>
-          </a:pPr>
-        </a:p>
-      </c:txPr>
-    </c:legend>
-    <c:plotVisOnly val="1"/>
-    <c:dispBlanksAs val="gap"/>
+    <c:showDLblsOverMax val="1"/>
   </c:chart>
   <c:spPr>
     <a:noFill/>
@@ -2108,7 +2284,7 @@
 </file>
 
 <file path=word/theme/theme1.xml><?xml version="1.0" encoding="utf-8"?>
-<a:theme xmlns:a="http://schemas.openxmlformats.org/drawingml/2006/main" xmlns:r="http://schemas.openxmlformats.org/officeDocument/2006/relationships" name="Blank">
+<a:theme xmlns:a="http://schemas.openxmlformats.org/drawingml/2006/main" name="Blank">
   <a:themeElements>
     <a:clrScheme name="Blank">
       <a:dk1>
@@ -2307,7 +2483,7 @@
         <a:effectLst/>
         <a:sp3d/>
       </a:spPr>
-      <a:bodyPr rot="0" spcFirstLastPara="1" vertOverflow="overflow" horzOverflow="overflow" vert="horz" wrap="square" lIns="101600" tIns="101600" rIns="101600" bIns="101600" numCol="1" spcCol="38100" rtlCol="0" anchor="ctr" upright="0">
+      <a:bodyPr rot="0" spcFirstLastPara="1" vertOverflow="overflow" horzOverflow="overflow" vert="horz" wrap="square" lIns="101600" tIns="101600" rIns="101600" bIns="101600" numCol="1" spcCol="38100" rtlCol="0" anchor="ctr">
         <a:spAutoFit/>
       </a:bodyPr>
       <a:lstStyle>
@@ -2326,7 +2502,7 @@
           <a:buFontTx/>
           <a:buNone/>
           <a:tabLst/>
-          <a:defRPr b="0" baseline="0" cap="none" i="0" spc="0" strike="noStrike" sz="1200" u="none" kumimoji="0" normalizeH="0">
+          <a:defRPr kumimoji="0" sz="1200" b="0" i="0" u="none" strike="noStrike" cap="none" spc="0" normalizeH="0" baseline="0">
             <a:ln>
               <a:noFill/>
             </a:ln>
@@ -2356,7 +2532,7 @@
           <a:buFontTx/>
           <a:buNone/>
           <a:tabLst/>
-          <a:defRPr b="0" baseline="0" cap="none" i="0" spc="0" strike="noStrike" sz="1800" u="none" kumimoji="0" normalizeH="0">
+          <a:defRPr kumimoji="0" sz="1800" b="0" i="0" u="none" strike="noStrike" cap="none" spc="0" normalizeH="0" baseline="0">
             <a:ln>
               <a:noFill/>
             </a:ln>
@@ -2382,7 +2558,7 @@
           <a:buFontTx/>
           <a:buNone/>
           <a:tabLst/>
-          <a:defRPr b="0" baseline="0" cap="none" i="0" spc="0" strike="noStrike" sz="1800" u="none" kumimoji="0" normalizeH="0">
+          <a:defRPr kumimoji="0" sz="1800" b="0" i="0" u="none" strike="noStrike" cap="none" spc="0" normalizeH="0" baseline="0">
             <a:ln>
               <a:noFill/>
             </a:ln>
@@ -2408,7 +2584,7 @@
           <a:buFontTx/>
           <a:buNone/>
           <a:tabLst/>
-          <a:defRPr b="0" baseline="0" cap="none" i="0" spc="0" strike="noStrike" sz="1800" u="none" kumimoji="0" normalizeH="0">
+          <a:defRPr kumimoji="0" sz="1800" b="0" i="0" u="none" strike="noStrike" cap="none" spc="0" normalizeH="0" baseline="0">
             <a:ln>
               <a:noFill/>
             </a:ln>
@@ -2434,7 +2610,7 @@
           <a:buFontTx/>
           <a:buNone/>
           <a:tabLst/>
-          <a:defRPr b="0" baseline="0" cap="none" i="0" spc="0" strike="noStrike" sz="1800" u="none" kumimoji="0" normalizeH="0">
+          <a:defRPr kumimoji="0" sz="1800" b="0" i="0" u="none" strike="noStrike" cap="none" spc="0" normalizeH="0" baseline="0">
             <a:ln>
               <a:noFill/>
             </a:ln>
@@ -2460,7 +2636,7 @@
           <a:buFontTx/>
           <a:buNone/>
           <a:tabLst/>
-          <a:defRPr b="0" baseline="0" cap="none" i="0" spc="0" strike="noStrike" sz="1800" u="none" kumimoji="0" normalizeH="0">
+          <a:defRPr kumimoji="0" sz="1800" b="0" i="0" u="none" strike="noStrike" cap="none" spc="0" normalizeH="0" baseline="0">
             <a:ln>
               <a:noFill/>
             </a:ln>
@@ -2486,7 +2662,7 @@
           <a:buFontTx/>
           <a:buNone/>
           <a:tabLst/>
-          <a:defRPr b="0" baseline="0" cap="none" i="0" spc="0" strike="noStrike" sz="1800" u="none" kumimoji="0" normalizeH="0">
+          <a:defRPr kumimoji="0" sz="1800" b="0" i="0" u="none" strike="noStrike" cap="none" spc="0" normalizeH="0" baseline="0">
             <a:ln>
               <a:noFill/>
             </a:ln>
@@ -2512,7 +2688,7 @@
           <a:buFontTx/>
           <a:buNone/>
           <a:tabLst/>
-          <a:defRPr b="0" baseline="0" cap="none" i="0" spc="0" strike="noStrike" sz="1800" u="none" kumimoji="0" normalizeH="0">
+          <a:defRPr kumimoji="0" sz="1800" b="0" i="0" u="none" strike="noStrike" cap="none" spc="0" normalizeH="0" baseline="0">
             <a:ln>
               <a:noFill/>
             </a:ln>
@@ -2538,7 +2714,7 @@
           <a:buFontTx/>
           <a:buNone/>
           <a:tabLst/>
-          <a:defRPr b="0" baseline="0" cap="none" i="0" spc="0" strike="noStrike" sz="1800" u="none" kumimoji="0" normalizeH="0">
+          <a:defRPr kumimoji="0" sz="1800" b="0" i="0" u="none" strike="noStrike" cap="none" spc="0" normalizeH="0" baseline="0">
             <a:ln>
               <a:noFill/>
             </a:ln>
@@ -2564,7 +2740,7 @@
           <a:buFontTx/>
           <a:buNone/>
           <a:tabLst/>
-          <a:defRPr b="0" baseline="0" cap="none" i="0" spc="0" strike="noStrike" sz="1800" u="none" kumimoji="0" normalizeH="0">
+          <a:defRPr kumimoji="0" sz="1800" b="0" i="0" u="none" strike="noStrike" cap="none" spc="0" normalizeH="0" baseline="0">
             <a:ln>
               <a:noFill/>
             </a:ln>
@@ -2577,9 +2753,15 @@
         </a:lvl9pPr>
       </a:lstStyle>
       <a:style>
-        <a:lnRef idx="0"/>
-        <a:fillRef idx="0"/>
-        <a:effectRef idx="0"/>
+        <a:lnRef idx="0">
+          <a:scrgbClr r="0" g="0" b="0"/>
+        </a:lnRef>
+        <a:fillRef idx="0">
+          <a:scrgbClr r="0" g="0" b="0"/>
+        </a:fillRef>
+        <a:effectRef idx="0">
+          <a:scrgbClr r="0" g="0" b="0"/>
+        </a:effectRef>
         <a:fontRef idx="none"/>
       </a:style>
     </a:spDef>
@@ -2596,7 +2778,7 @@
         <a:effectLst/>
         <a:sp3d/>
       </a:spPr>
-      <a:bodyPr rot="0" spcFirstLastPara="1" vertOverflow="overflow" horzOverflow="overflow" vert="horz" wrap="square" lIns="91439" tIns="45719" rIns="91439" bIns="45719" numCol="1" spcCol="38100" rtlCol="0" anchor="t" upright="0">
+      <a:bodyPr rot="0" spcFirstLastPara="1" vertOverflow="overflow" horzOverflow="overflow" vert="horz" wrap="square" lIns="91439" tIns="45719" rIns="91439" bIns="45719" numCol="1" spcCol="38100" rtlCol="0" anchor="t">
         <a:noAutofit/>
       </a:bodyPr>
       <a:lstStyle>
@@ -2615,7 +2797,7 @@
           <a:buFontTx/>
           <a:buNone/>
           <a:tabLst/>
-          <a:defRPr b="0" baseline="0" cap="none" i="0" spc="0" strike="noStrike" sz="1800" u="none" kumimoji="0" normalizeH="0">
+          <a:defRPr kumimoji="0" sz="1800" b="0" i="0" u="none" strike="noStrike" cap="none" spc="0" normalizeH="0" baseline="0">
             <a:ln>
               <a:noFill/>
             </a:ln>
@@ -2641,7 +2823,7 @@
           <a:buFontTx/>
           <a:buNone/>
           <a:tabLst/>
-          <a:defRPr b="0" baseline="0" cap="none" i="0" spc="0" strike="noStrike" sz="1800" u="none" kumimoji="0" normalizeH="0">
+          <a:defRPr kumimoji="0" sz="1800" b="0" i="0" u="none" strike="noStrike" cap="none" spc="0" normalizeH="0" baseline="0">
             <a:ln>
               <a:noFill/>
             </a:ln>
@@ -2667,7 +2849,7 @@
           <a:buFontTx/>
           <a:buNone/>
           <a:tabLst/>
-          <a:defRPr b="0" baseline="0" cap="none" i="0" spc="0" strike="noStrike" sz="1800" u="none" kumimoji="0" normalizeH="0">
+          <a:defRPr kumimoji="0" sz="1800" b="0" i="0" u="none" strike="noStrike" cap="none" spc="0" normalizeH="0" baseline="0">
             <a:ln>
               <a:noFill/>
             </a:ln>
@@ -2693,7 +2875,7 @@
           <a:buFontTx/>
           <a:buNone/>
           <a:tabLst/>
-          <a:defRPr b="0" baseline="0" cap="none" i="0" spc="0" strike="noStrike" sz="1800" u="none" kumimoji="0" normalizeH="0">
+          <a:defRPr kumimoji="0" sz="1800" b="0" i="0" u="none" strike="noStrike" cap="none" spc="0" normalizeH="0" baseline="0">
             <a:ln>
               <a:noFill/>
             </a:ln>
@@ -2719,7 +2901,7 @@
           <a:buFontTx/>
           <a:buNone/>
           <a:tabLst/>
-          <a:defRPr b="0" baseline="0" cap="none" i="0" spc="0" strike="noStrike" sz="1800" u="none" kumimoji="0" normalizeH="0">
+          <a:defRPr kumimoji="0" sz="1800" b="0" i="0" u="none" strike="noStrike" cap="none" spc="0" normalizeH="0" baseline="0">
             <a:ln>
               <a:noFill/>
             </a:ln>
@@ -2745,7 +2927,7 @@
           <a:buFontTx/>
           <a:buNone/>
           <a:tabLst/>
-          <a:defRPr b="0" baseline="0" cap="none" i="0" spc="0" strike="noStrike" sz="1800" u="none" kumimoji="0" normalizeH="0">
+          <a:defRPr kumimoji="0" sz="1800" b="0" i="0" u="none" strike="noStrike" cap="none" spc="0" normalizeH="0" baseline="0">
             <a:ln>
               <a:noFill/>
             </a:ln>
@@ -2771,7 +2953,7 @@
           <a:buFontTx/>
           <a:buNone/>
           <a:tabLst/>
-          <a:defRPr b="0" baseline="0" cap="none" i="0" spc="0" strike="noStrike" sz="1800" u="none" kumimoji="0" normalizeH="0">
+          <a:defRPr kumimoji="0" sz="1800" b="0" i="0" u="none" strike="noStrike" cap="none" spc="0" normalizeH="0" baseline="0">
             <a:ln>
               <a:noFill/>
             </a:ln>
@@ -2797,7 +2979,7 @@
           <a:buFontTx/>
           <a:buNone/>
           <a:tabLst/>
-          <a:defRPr b="0" baseline="0" cap="none" i="0" spc="0" strike="noStrike" sz="1800" u="none" kumimoji="0" normalizeH="0">
+          <a:defRPr kumimoji="0" sz="1800" b="0" i="0" u="none" strike="noStrike" cap="none" spc="0" normalizeH="0" baseline="0">
             <a:ln>
               <a:noFill/>
             </a:ln>
@@ -2823,7 +3005,7 @@
           <a:buFontTx/>
           <a:buNone/>
           <a:tabLst/>
-          <a:defRPr b="0" baseline="0" cap="none" i="0" spc="0" strike="noStrike" sz="1800" u="none" kumimoji="0" normalizeH="0">
+          <a:defRPr kumimoji="0" sz="1800" b="0" i="0" u="none" strike="noStrike" cap="none" spc="0" normalizeH="0" baseline="0">
             <a:ln>
               <a:noFill/>
             </a:ln>
@@ -2849,7 +3031,7 @@
           <a:buFontTx/>
           <a:buNone/>
           <a:tabLst/>
-          <a:defRPr b="0" baseline="0" cap="none" i="0" spc="0" strike="noStrike" sz="1800" u="none" kumimoji="0" normalizeH="0">
+          <a:defRPr kumimoji="0" sz="1800" b="0" i="0" u="none" strike="noStrike" cap="none" spc="0" normalizeH="0" baseline="0">
             <a:ln>
               <a:noFill/>
             </a:ln>
@@ -2862,9 +3044,15 @@
         </a:lvl9pPr>
       </a:lstStyle>
       <a:style>
-        <a:lnRef idx="0"/>
-        <a:fillRef idx="0"/>
-        <a:effectRef idx="0"/>
+        <a:lnRef idx="0">
+          <a:scrgbClr r="0" g="0" b="0"/>
+        </a:lnRef>
+        <a:fillRef idx="0">
+          <a:scrgbClr r="0" g="0" b="0"/>
+        </a:fillRef>
+        <a:effectRef idx="0">
+          <a:scrgbClr r="0" g="0" b="0"/>
+        </a:effectRef>
         <a:fontRef idx="none"/>
       </a:style>
     </a:lnDef>
@@ -2878,7 +3066,7 @@
         <a:effectLst/>
         <a:sp3d/>
       </a:spPr>
-      <a:bodyPr rot="0" spcFirstLastPara="1" vertOverflow="overflow" horzOverflow="overflow" vert="horz" wrap="square" lIns="50800" tIns="50800" rIns="50800" bIns="50800" numCol="1" spcCol="38100" rtlCol="0" anchor="t" upright="0">
+      <a:bodyPr rot="0" spcFirstLastPara="1" vertOverflow="overflow" horzOverflow="overflow" vert="horz" wrap="square" lIns="50800" tIns="50800" rIns="50800" bIns="50800" numCol="1" spcCol="38100" rtlCol="0" anchor="t">
         <a:spAutoFit/>
       </a:bodyPr>
       <a:lstStyle>
@@ -2897,7 +3085,7 @@
           <a:buFontTx/>
           <a:buNone/>
           <a:tabLst/>
-          <a:defRPr b="0" baseline="0" cap="none" i="0" spc="0" strike="noStrike" sz="1100" u="none" kumimoji="0" normalizeH="0">
+          <a:defRPr kumimoji="0" sz="1100" b="0" i="0" u="none" strike="noStrike" cap="none" spc="0" normalizeH="0" baseline="0">
             <a:ln>
               <a:noFill/>
             </a:ln>
@@ -2927,7 +3115,7 @@
           <a:buFontTx/>
           <a:buNone/>
           <a:tabLst/>
-          <a:defRPr b="0" baseline="0" cap="none" i="0" spc="0" strike="noStrike" sz="1800" u="none" kumimoji="0" normalizeH="0">
+          <a:defRPr kumimoji="0" sz="1800" b="0" i="0" u="none" strike="noStrike" cap="none" spc="0" normalizeH="0" baseline="0">
             <a:ln>
               <a:noFill/>
             </a:ln>
@@ -2953,7 +3141,7 @@
           <a:buFontTx/>
           <a:buNone/>
           <a:tabLst/>
-          <a:defRPr b="0" baseline="0" cap="none" i="0" spc="0" strike="noStrike" sz="1800" u="none" kumimoji="0" normalizeH="0">
+          <a:defRPr kumimoji="0" sz="1800" b="0" i="0" u="none" strike="noStrike" cap="none" spc="0" normalizeH="0" baseline="0">
             <a:ln>
               <a:noFill/>
             </a:ln>
@@ -2979,7 +3167,7 @@
           <a:buFontTx/>
           <a:buNone/>
           <a:tabLst/>
-          <a:defRPr b="0" baseline="0" cap="none" i="0" spc="0" strike="noStrike" sz="1800" u="none" kumimoji="0" normalizeH="0">
+          <a:defRPr kumimoji="0" sz="1800" b="0" i="0" u="none" strike="noStrike" cap="none" spc="0" normalizeH="0" baseline="0">
             <a:ln>
               <a:noFill/>
             </a:ln>
@@ -3005,7 +3193,7 @@
           <a:buFontTx/>
           <a:buNone/>
           <a:tabLst/>
-          <a:defRPr b="0" baseline="0" cap="none" i="0" spc="0" strike="noStrike" sz="1800" u="none" kumimoji="0" normalizeH="0">
+          <a:defRPr kumimoji="0" sz="1800" b="0" i="0" u="none" strike="noStrike" cap="none" spc="0" normalizeH="0" baseline="0">
             <a:ln>
               <a:noFill/>
             </a:ln>
@@ -3031,7 +3219,7 @@
           <a:buFontTx/>
           <a:buNone/>
           <a:tabLst/>
-          <a:defRPr b="0" baseline="0" cap="none" i="0" spc="0" strike="noStrike" sz="1800" u="none" kumimoji="0" normalizeH="0">
+          <a:defRPr kumimoji="0" sz="1800" b="0" i="0" u="none" strike="noStrike" cap="none" spc="0" normalizeH="0" baseline="0">
             <a:ln>
               <a:noFill/>
             </a:ln>
@@ -3057,7 +3245,7 @@
           <a:buFontTx/>
           <a:buNone/>
           <a:tabLst/>
-          <a:defRPr b="0" baseline="0" cap="none" i="0" spc="0" strike="noStrike" sz="1800" u="none" kumimoji="0" normalizeH="0">
+          <a:defRPr kumimoji="0" sz="1800" b="0" i="0" u="none" strike="noStrike" cap="none" spc="0" normalizeH="0" baseline="0">
             <a:ln>
               <a:noFill/>
             </a:ln>
@@ -3083,7 +3271,7 @@
           <a:buFontTx/>
           <a:buNone/>
           <a:tabLst/>
-          <a:defRPr b="0" baseline="0" cap="none" i="0" spc="0" strike="noStrike" sz="1800" u="none" kumimoji="0" normalizeH="0">
+          <a:defRPr kumimoji="0" sz="1800" b="0" i="0" u="none" strike="noStrike" cap="none" spc="0" normalizeH="0" baseline="0">
             <a:ln>
               <a:noFill/>
             </a:ln>
@@ -3109,7 +3297,7 @@
           <a:buFontTx/>
           <a:buNone/>
           <a:tabLst/>
-          <a:defRPr b="0" baseline="0" cap="none" i="0" spc="0" strike="noStrike" sz="1800" u="none" kumimoji="0" normalizeH="0">
+          <a:defRPr kumimoji="0" sz="1800" b="0" i="0" u="none" strike="noStrike" cap="none" spc="0" normalizeH="0" baseline="0">
             <a:ln>
               <a:noFill/>
             </a:ln>
@@ -3135,7 +3323,7 @@
           <a:buFontTx/>
           <a:buNone/>
           <a:tabLst/>
-          <a:defRPr b="0" baseline="0" cap="none" i="0" spc="0" strike="noStrike" sz="1800" u="none" kumimoji="0" normalizeH="0">
+          <a:defRPr kumimoji="0" sz="1800" b="0" i="0" u="none" strike="noStrike" cap="none" spc="0" normalizeH="0" baseline="0">
             <a:ln>
               <a:noFill/>
             </a:ln>
@@ -3148,12 +3336,19 @@
         </a:lvl9pPr>
       </a:lstStyle>
       <a:style>
-        <a:lnRef idx="0"/>
-        <a:fillRef idx="0"/>
-        <a:effectRef idx="0"/>
+        <a:lnRef idx="0">
+          <a:scrgbClr r="0" g="0" b="0"/>
+        </a:lnRef>
+        <a:fillRef idx="0">
+          <a:scrgbClr r="0" g="0" b="0"/>
+        </a:fillRef>
+        <a:effectRef idx="0">
+          <a:scrgbClr r="0" g="0" b="0"/>
+        </a:effectRef>
         <a:fontRef idx="none"/>
       </a:style>
     </a:txDef>
   </a:objectDefaults>
+  <a:extraClrSchemeLst/>
 </a:theme>
 </file>
</xml_diff>